<commit_message>
risico analyse + plan van aanpak af
</commit_message>
<xml_diff>
--- a/Documentatie/PvaBarrocIT.docx
+++ b/Documentatie/PvaBarrocIT.docx
@@ -45,7 +45,6 @@
           <w:szCs w:val="30"/>
         </w:rPr>
       </w:pPr>
-      <w:proofErr w:type="spellStart"/>
       <w:r>
         <w:rPr>
           <w:b/>
@@ -54,7 +53,6 @@
         </w:rPr>
         <w:t>BarrocIT</w:t>
       </w:r>
-      <w:proofErr w:type="spellEnd"/>
     </w:p>
     <w:p>
       <w:pPr>
@@ -459,11 +457,9 @@
             </w:tcBorders>
           </w:tcPr>
           <w:p>
-            <w:proofErr w:type="spellStart"/>
             <w:r>
               <w:t>BarrocIT</w:t>
             </w:r>
-            <w:proofErr w:type="spellEnd"/>
           </w:p>
         </w:tc>
       </w:tr>
@@ -509,6 +505,8 @@
           <w:r>
             <w:t>Content</w:t>
           </w:r>
+          <w:bookmarkStart w:id="0" w:name="_GoBack"/>
+          <w:bookmarkEnd w:id="0"/>
         </w:p>
         <w:p>
           <w:pPr>
@@ -531,7 +529,7 @@
           <w:r>
             <w:fldChar w:fldCharType="separate"/>
           </w:r>
-          <w:hyperlink w:anchor="_Toc429993203" w:history="1">
+          <w:hyperlink w:anchor="_Toc430164789" w:history="1">
             <w:r>
               <w:rPr>
                 <w:rStyle w:val="Hyperlink"/>
@@ -558,7 +556,7 @@
                 <w:noProof/>
                 <w:webHidden/>
               </w:rPr>
-              <w:instrText xml:space="preserve"> PAGEREF _Toc429993203 \h </w:instrText>
+              <w:instrText xml:space="preserve"> PAGEREF _Toc430164789 \h </w:instrText>
             </w:r>
             <w:r>
               <w:rPr>
@@ -601,7 +599,7 @@
               <w:lang w:eastAsia="nl-NL"/>
             </w:rPr>
           </w:pPr>
-          <w:hyperlink w:anchor="_Toc429993204" w:history="1">
+          <w:hyperlink w:anchor="_Toc430164790" w:history="1">
             <w:r>
               <w:rPr>
                 <w:rStyle w:val="Hyperlink"/>
@@ -629,7 +627,7 @@
                 <w:noProof/>
                 <w:webHidden/>
               </w:rPr>
-              <w:instrText xml:space="preserve"> PAGEREF _Toc429993204 \h </w:instrText>
+              <w:instrText xml:space="preserve"> PAGEREF _Toc430164790 \h </w:instrText>
             </w:r>
             <w:r>
               <w:rPr>
@@ -672,7 +670,7 @@
               <w:lang w:eastAsia="nl-NL"/>
             </w:rPr>
           </w:pPr>
-          <w:hyperlink w:anchor="_Toc429993205" w:history="1">
+          <w:hyperlink w:anchor="_Toc430164791" w:history="1">
             <w:r>
               <w:rPr>
                 <w:rStyle w:val="Hyperlink"/>
@@ -699,7 +697,7 @@
                 <w:noProof/>
                 <w:webHidden/>
               </w:rPr>
-              <w:instrText xml:space="preserve"> PAGEREF _Toc429993205 \h </w:instrText>
+              <w:instrText xml:space="preserve"> PAGEREF _Toc430164791 \h </w:instrText>
             </w:r>
             <w:r>
               <w:rPr>
@@ -742,7 +740,7 @@
               <w:lang w:eastAsia="nl-NL"/>
             </w:rPr>
           </w:pPr>
-          <w:hyperlink w:anchor="_Toc429993206" w:history="1">
+          <w:hyperlink w:anchor="_Toc430164792" w:history="1">
             <w:r>
               <w:rPr>
                 <w:rStyle w:val="Hyperlink"/>
@@ -769,7 +767,7 @@
                 <w:noProof/>
                 <w:webHidden/>
               </w:rPr>
-              <w:instrText xml:space="preserve"> PAGEREF _Toc429993206 \h </w:instrText>
+              <w:instrText xml:space="preserve"> PAGEREF _Toc430164792 \h </w:instrText>
             </w:r>
             <w:r>
               <w:rPr>
@@ -812,11 +810,12 @@
               <w:lang w:eastAsia="nl-NL"/>
             </w:rPr>
           </w:pPr>
-          <w:hyperlink w:anchor="_Toc429993207" w:history="1">
+          <w:hyperlink w:anchor="_Toc430164793" w:history="1">
             <w:r>
               <w:rPr>
                 <w:rStyle w:val="Hyperlink"/>
                 <w:noProof/>
+                <w:lang w:val="en-US"/>
               </w:rPr>
               <w:t>5. Projectboundaries</w:t>
             </w:r>
@@ -839,7 +838,7 @@
                 <w:noProof/>
                 <w:webHidden/>
               </w:rPr>
-              <w:instrText xml:space="preserve"> PAGEREF _Toc429993207 \h </w:instrText>
+              <w:instrText xml:space="preserve"> PAGEREF _Toc430164793 \h </w:instrText>
             </w:r>
             <w:r>
               <w:rPr>
@@ -859,7 +858,7 @@
                 <w:noProof/>
                 <w:webHidden/>
               </w:rPr>
-              <w:t>4</w:t>
+              <w:t>5</w:t>
             </w:r>
             <w:r>
               <w:rPr>
@@ -882,7 +881,7 @@
               <w:lang w:eastAsia="nl-NL"/>
             </w:rPr>
           </w:pPr>
-          <w:hyperlink w:anchor="_Toc429993208" w:history="1">
+          <w:hyperlink w:anchor="_Toc430164794" w:history="1">
             <w:r>
               <w:rPr>
                 <w:rStyle w:val="Hyperlink"/>
@@ -909,7 +908,7 @@
                 <w:noProof/>
                 <w:webHidden/>
               </w:rPr>
-              <w:instrText xml:space="preserve"> PAGEREF _Toc429993208 \h </w:instrText>
+              <w:instrText xml:space="preserve"> PAGEREF _Toc430164794 \h </w:instrText>
             </w:r>
             <w:r>
               <w:rPr>
@@ -952,11 +951,12 @@
               <w:lang w:eastAsia="nl-NL"/>
             </w:rPr>
           </w:pPr>
-          <w:hyperlink w:anchor="_Toc429993209" w:history="1">
+          <w:hyperlink w:anchor="_Toc430164795" w:history="1">
             <w:r>
               <w:rPr>
                 <w:rStyle w:val="Hyperlink"/>
                 <w:noProof/>
+                <w:lang w:val="en-US"/>
               </w:rPr>
               <w:t>7. Quallity</w:t>
             </w:r>
@@ -979,7 +979,7 @@
                 <w:noProof/>
                 <w:webHidden/>
               </w:rPr>
-              <w:instrText xml:space="preserve"> PAGEREF _Toc429993209 \h </w:instrText>
+              <w:instrText xml:space="preserve"> PAGEREF _Toc430164795 \h </w:instrText>
             </w:r>
             <w:r>
               <w:rPr>
@@ -999,7 +999,7 @@
                 <w:noProof/>
                 <w:webHidden/>
               </w:rPr>
-              <w:t>5</w:t>
+              <w:t>6</w:t>
             </w:r>
             <w:r>
               <w:rPr>
@@ -1022,7 +1022,7 @@
               <w:lang w:eastAsia="nl-NL"/>
             </w:rPr>
           </w:pPr>
-          <w:hyperlink w:anchor="_Toc429993210" w:history="1">
+          <w:hyperlink w:anchor="_Toc430164796" w:history="1">
             <w:r>
               <w:rPr>
                 <w:rStyle w:val="Hyperlink"/>
@@ -1050,7 +1050,7 @@
                 <w:noProof/>
                 <w:webHidden/>
               </w:rPr>
-              <w:instrText xml:space="preserve"> PAGEREF _Toc429993210 \h </w:instrText>
+              <w:instrText xml:space="preserve"> PAGEREF _Toc430164796 \h </w:instrText>
             </w:r>
             <w:r>
               <w:rPr>
@@ -1070,7 +1070,7 @@
                 <w:noProof/>
                 <w:webHidden/>
               </w:rPr>
-              <w:t>5</w:t>
+              <w:t>6</w:t>
             </w:r>
             <w:r>
               <w:rPr>
@@ -1093,7 +1093,7 @@
               <w:lang w:eastAsia="nl-NL"/>
             </w:rPr>
           </w:pPr>
-          <w:hyperlink w:anchor="_Toc429993211" w:history="1">
+          <w:hyperlink w:anchor="_Toc430164797" w:history="1">
             <w:r>
               <w:rPr>
                 <w:rStyle w:val="Hyperlink"/>
@@ -1120,7 +1120,7 @@
                 <w:noProof/>
                 <w:webHidden/>
               </w:rPr>
-              <w:instrText xml:space="preserve"> PAGEREF _Toc429993211 \h </w:instrText>
+              <w:instrText xml:space="preserve"> PAGEREF _Toc430164797 \h </w:instrText>
             </w:r>
             <w:r>
               <w:rPr>
@@ -1140,7 +1140,7 @@
                 <w:noProof/>
                 <w:webHidden/>
               </w:rPr>
-              <w:t>6</w:t>
+              <w:t>7</w:t>
             </w:r>
             <w:r>
               <w:rPr>
@@ -1163,11 +1163,12 @@
               <w:lang w:eastAsia="nl-NL"/>
             </w:rPr>
           </w:pPr>
-          <w:hyperlink w:anchor="_Toc429993212" w:history="1">
+          <w:hyperlink w:anchor="_Toc430164798" w:history="1">
             <w:r>
               <w:rPr>
                 <w:rStyle w:val="Hyperlink"/>
                 <w:noProof/>
+                <w:lang w:val="en-US"/>
               </w:rPr>
               <w:t>10. Risks</w:t>
             </w:r>
@@ -1190,7 +1191,7 @@
                 <w:noProof/>
                 <w:webHidden/>
               </w:rPr>
-              <w:instrText xml:space="preserve"> PAGEREF _Toc429993212 \h </w:instrText>
+              <w:instrText xml:space="preserve"> PAGEREF _Toc430164798 \h </w:instrText>
             </w:r>
             <w:r>
               <w:rPr>
@@ -1210,7 +1211,7 @@
                 <w:noProof/>
                 <w:webHidden/>
               </w:rPr>
-              <w:t>8</w:t>
+              <w:t>7</w:t>
             </w:r>
             <w:r>
               <w:rPr>
@@ -1256,7 +1257,7 @@
       <w:pPr>
         <w:pStyle w:val="Heading1"/>
       </w:pPr>
-      <w:bookmarkStart w:id="0" w:name="_Toc429993203"/>
+      <w:bookmarkStart w:id="1" w:name="_Toc430164789"/>
       <w:r>
         <w:lastRenderedPageBreak/>
         <w:t xml:space="preserve">1. </w:t>
@@ -1265,7 +1266,7 @@
       <w:r>
         <w:t>Backgrounds</w:t>
       </w:r>
-      <w:bookmarkEnd w:id="0"/>
+      <w:bookmarkEnd w:id="1"/>
       <w:proofErr w:type="spellEnd"/>
     </w:p>
     <w:p/>
@@ -1347,11 +1348,9 @@
             <w:tcW w:w="5245" w:type="dxa"/>
           </w:tcPr>
           <w:p>
-            <w:proofErr w:type="spellStart"/>
             <w:r>
               <w:t>BarrocIT</w:t>
             </w:r>
-            <w:proofErr w:type="spellEnd"/>
           </w:p>
         </w:tc>
       </w:tr>
@@ -1486,16 +1485,8 @@
               <w:rPr>
                 <w:lang w:val="en-US"/>
               </w:rPr>
-              <w:t xml:space="preserve">For the project of </w:t>
-            </w:r>
-            <w:proofErr w:type="spellStart"/>
-            <w:r>
-              <w:rPr>
-                <w:lang w:val="en-US"/>
-              </w:rPr>
-              <w:t>BarrocIT</w:t>
-            </w:r>
-            <w:proofErr w:type="spellEnd"/>
+              <w:t>For the project of BarrocIT</w:t>
+            </w:r>
           </w:p>
         </w:tc>
       </w:tr>
@@ -1521,7 +1512,7 @@
           <w:lang w:val="en-US"/>
         </w:rPr>
       </w:pPr>
-      <w:bookmarkStart w:id="1" w:name="_Toc429993204"/>
+      <w:bookmarkStart w:id="2" w:name="_Toc430164790"/>
       <w:r>
         <w:rPr>
           <w:lang w:val="en-US"/>
@@ -1534,7 +1525,7 @@
         </w:rPr>
         <w:t>Goals</w:t>
       </w:r>
-      <w:bookmarkEnd w:id="1"/>
+      <w:bookmarkEnd w:id="2"/>
     </w:p>
     <w:p>
       <w:pPr>
@@ -1582,20 +1573,8 @@
           <w:szCs w:val="22"/>
           <w:lang w:val="en"/>
         </w:rPr>
-        <w:t xml:space="preserve"> </w:t>
-      </w:r>
-      <w:proofErr w:type="spellStart"/>
-      <w:r>
-        <w:rPr>
-          <w:rFonts w:ascii="Arial" w:hAnsi="Arial" w:cs="Arial"/>
-          <w:color w:val="212121"/>
-          <w:sz w:val="22"/>
-          <w:szCs w:val="22"/>
-          <w:lang w:val="en"/>
-        </w:rPr>
-        <w:t>BarrocIT</w:t>
-      </w:r>
-      <w:proofErr w:type="spellEnd"/>
+        <w:t xml:space="preserve"> BarrocIT</w:t>
+      </w:r>
     </w:p>
     <w:p>
       <w:pPr>
@@ -1612,13 +1591,8 @@
           <w:numId w:val="2"/>
         </w:numPr>
       </w:pPr>
-      <w:proofErr w:type="spellStart"/>
-      <w:r>
-        <w:t>Inception</w:t>
-      </w:r>
-      <w:proofErr w:type="spellEnd"/>
-      <w:r>
-        <w:t xml:space="preserve"> Phase</w:t>
+      <w:r>
+        <w:t>Inception Phase</w:t>
       </w:r>
     </w:p>
     <w:p>
@@ -1731,9 +1705,21 @@
     </w:p>
     <w:p>
       <w:pPr>
+        <w:pStyle w:val="ListParagraph"/>
+        <w:numPr>
+          <w:ilvl w:val="1"/>
+          <w:numId w:val="2"/>
+        </w:numPr>
+      </w:pPr>
+      <w:r>
+        <w:t>Completion Phase</w:t>
+      </w:r>
+    </w:p>
+    <w:p>
+      <w:pPr>
         <w:pStyle w:val="Heading1"/>
       </w:pPr>
-      <w:bookmarkStart w:id="2" w:name="_Toc429993205"/>
+      <w:bookmarkStart w:id="3" w:name="_Toc430164791"/>
       <w:r>
         <w:t xml:space="preserve">3. </w:t>
       </w:r>
@@ -1744,7 +1730,7 @@
       <w:r>
         <w:t>Assignments</w:t>
       </w:r>
-      <w:bookmarkEnd w:id="2"/>
+      <w:bookmarkEnd w:id="3"/>
       <w:proofErr w:type="spellEnd"/>
     </w:p>
     <w:p/>
@@ -1789,7 +1775,7 @@
           </w:tcPr>
           <w:p>
             <w:r>
-              <w:t>PC4U</w:t>
+              <w:t>BarrocIT</w:t>
             </w:r>
           </w:p>
         </w:tc>
@@ -1824,11 +1810,9 @@
             <w:tcW w:w="5103" w:type="dxa"/>
           </w:tcPr>
           <w:p>
-            <w:proofErr w:type="spellStart"/>
             <w:r>
               <w:t>BarrocIT</w:t>
             </w:r>
-            <w:proofErr w:type="spellEnd"/>
           </w:p>
         </w:tc>
       </w:tr>
@@ -2058,7 +2042,7 @@
       <w:pPr>
         <w:pStyle w:val="Heading1"/>
       </w:pPr>
-      <w:bookmarkStart w:id="3" w:name="_Toc429993206"/>
+      <w:bookmarkStart w:id="4" w:name="_Toc430164792"/>
       <w:r>
         <w:t xml:space="preserve">4. </w:t>
       </w:r>
@@ -2069,7 +2053,7 @@
       <w:r>
         <w:t>vities</w:t>
       </w:r>
-      <w:bookmarkEnd w:id="3"/>
+      <w:bookmarkEnd w:id="4"/>
       <w:proofErr w:type="spellEnd"/>
     </w:p>
     <w:p>
@@ -2184,7 +2168,7 @@
           <w:lang w:val="en-US"/>
         </w:rPr>
       </w:pPr>
-      <w:bookmarkStart w:id="4" w:name="_Toc429993207"/>
+      <w:bookmarkStart w:id="5" w:name="_Toc430164793"/>
       <w:r>
         <w:rPr>
           <w:lang w:val="en-US"/>
@@ -2197,7 +2181,7 @@
         </w:rPr>
         <w:t>boundaries</w:t>
       </w:r>
-      <w:bookmarkEnd w:id="4"/>
+      <w:bookmarkEnd w:id="5"/>
     </w:p>
     <w:p>
       <w:pPr>
@@ -2449,7 +2433,7 @@
       <w:pPr>
         <w:pStyle w:val="Heading1"/>
       </w:pPr>
-      <w:bookmarkStart w:id="5" w:name="_Toc429993208"/>
+      <w:bookmarkStart w:id="6" w:name="_Toc430164794"/>
       <w:r>
         <w:t xml:space="preserve">6. </w:t>
       </w:r>
@@ -2460,7 +2444,7 @@
       <w:r>
         <w:t>ucts</w:t>
       </w:r>
-      <w:bookmarkEnd w:id="5"/>
+      <w:bookmarkEnd w:id="6"/>
       <w:proofErr w:type="spellEnd"/>
     </w:p>
     <w:p/>
@@ -3040,7 +3024,7 @@
           <w:lang w:val="en-US"/>
         </w:rPr>
       </w:pPr>
-      <w:bookmarkStart w:id="6" w:name="_Toc429993209"/>
+      <w:bookmarkStart w:id="7" w:name="_Toc430164795"/>
       <w:r>
         <w:rPr>
           <w:lang w:val="en-US"/>
@@ -3053,142 +3037,6 @@
           <w:lang w:val="en-US"/>
         </w:rPr>
         <w:t>Quallity</w:t>
-      </w:r>
-      <w:bookmarkEnd w:id="6"/>
-      <w:proofErr w:type="spellEnd"/>
-    </w:p>
-    <w:p>
-      <w:pPr>
-        <w:rPr>
-          <w:lang w:val="en-US"/>
-        </w:rPr>
-      </w:pPr>
-    </w:p>
-    <w:p>
-      <w:pPr>
-        <w:rPr>
-          <w:lang w:val="en-US"/>
-        </w:rPr>
-      </w:pPr>
-      <w:r>
-        <w:rPr>
-          <w:lang w:val="en-US"/>
-        </w:rPr>
-        <w:t>Within all the milestone we check</w:t>
-      </w:r>
-      <w:r>
-        <w:rPr>
-          <w:lang w:val="en-US"/>
-        </w:rPr>
-        <w:t xml:space="preserve"> if the quality is still good enough for the product. </w:t>
-      </w:r>
-      <w:r>
-        <w:rPr>
-          <w:lang w:val="en-US"/>
-        </w:rPr>
-        <w:t xml:space="preserve">By making some tests and let other people test the application. </w:t>
-      </w:r>
-      <w:r>
-        <w:rPr>
-          <w:lang w:val="en-US"/>
-        </w:rPr>
-        <w:t xml:space="preserve">At the end of each lesson we check if we finished what we should have done, if that is the case nothing happens and we come back the next day. If that doesn’t happen then we are going to see what we have to do more the next day so we will still be on schedule. When a product is finished we check if the quality is good enough for our product, otherwise we will change our application so it does fit the standards. </w:t>
-      </w:r>
-      <w:r>
-        <w:rPr>
-          <w:lang w:val="en-US"/>
-        </w:rPr>
-        <w:t xml:space="preserve">We let people test our application so we know our quality is still good enough. </w:t>
-      </w:r>
-      <w:r>
-        <w:rPr>
-          <w:lang w:val="en-US"/>
-        </w:rPr>
-        <w:t xml:space="preserve">When a product is finished and we think it fits the standards we will ask our client to check it. We use </w:t>
-      </w:r>
-      <w:proofErr w:type="spellStart"/>
-      <w:r>
-        <w:rPr>
-          <w:lang w:val="en-US"/>
-        </w:rPr>
-        <w:t>Github</w:t>
-      </w:r>
-      <w:proofErr w:type="spellEnd"/>
-      <w:r>
-        <w:rPr>
-          <w:lang w:val="en-US"/>
-        </w:rPr>
-        <w:t xml:space="preserve">, Sublime Text 3 </w:t>
-      </w:r>
-      <w:proofErr w:type="spellStart"/>
-      <w:r>
-        <w:rPr>
-          <w:lang w:val="en-US"/>
-        </w:rPr>
-        <w:t>git</w:t>
-      </w:r>
-      <w:proofErr w:type="spellEnd"/>
-      <w:r>
-        <w:rPr>
-          <w:lang w:val="en-US"/>
-        </w:rPr>
-        <w:t xml:space="preserve"> and </w:t>
-      </w:r>
-      <w:proofErr w:type="spellStart"/>
-      <w:r>
-        <w:rPr>
-          <w:lang w:val="en-US"/>
-        </w:rPr>
-        <w:t>PHPStorm</w:t>
-      </w:r>
-      <w:proofErr w:type="spellEnd"/>
-      <w:r>
-        <w:rPr>
-          <w:lang w:val="en-US"/>
-        </w:rPr>
-        <w:t>.</w:t>
-      </w:r>
-    </w:p>
-    <w:p>
-      <w:pPr>
-        <w:rPr>
-          <w:lang w:val="en-US"/>
-        </w:rPr>
-      </w:pPr>
-    </w:p>
-    <w:p>
-      <w:pPr>
-        <w:rPr>
-          <w:lang w:val="en-US"/>
-        </w:rPr>
-      </w:pPr>
-    </w:p>
-    <w:p>
-      <w:pPr>
-        <w:pStyle w:val="Heading1"/>
-        <w:rPr>
-          <w:lang w:val="en-US"/>
-        </w:rPr>
-      </w:pPr>
-      <w:bookmarkStart w:id="7" w:name="_Toc429993210"/>
-      <w:r>
-        <w:rPr>
-          <w:lang w:val="en-US"/>
-        </w:rPr>
-        <w:t xml:space="preserve">8. </w:t>
-      </w:r>
-      <w:proofErr w:type="spellStart"/>
-      <w:r>
-        <w:rPr>
-          <w:lang w:val="en-US"/>
-        </w:rPr>
-        <w:t>Projectorgani</w:t>
-      </w:r>
-      <w:r>
-        <w:rPr>
-          <w:lang w:val="en-US"/>
-        </w:rPr>
-        <w:t>sation</w:t>
       </w:r>
       <w:bookmarkEnd w:id="7"/>
       <w:proofErr w:type="spellEnd"/>
@@ -3202,6 +3050,142 @@
     </w:p>
     <w:p>
       <w:pPr>
+        <w:rPr>
+          <w:lang w:val="en-US"/>
+        </w:rPr>
+      </w:pPr>
+      <w:r>
+        <w:rPr>
+          <w:lang w:val="en-US"/>
+        </w:rPr>
+        <w:t>Within all the milestone we check</w:t>
+      </w:r>
+      <w:r>
+        <w:rPr>
+          <w:lang w:val="en-US"/>
+        </w:rPr>
+        <w:t xml:space="preserve"> if the quality is still good enough for the product. </w:t>
+      </w:r>
+      <w:r>
+        <w:rPr>
+          <w:lang w:val="en-US"/>
+        </w:rPr>
+        <w:t xml:space="preserve">By making some tests and let other people test the application. </w:t>
+      </w:r>
+      <w:r>
+        <w:rPr>
+          <w:lang w:val="en-US"/>
+        </w:rPr>
+        <w:t xml:space="preserve">At the end of each lesson we check if we finished what we should have done, if that is the case nothing happens and we come back the next day. If that doesn’t happen then we are going to see what we have to do more the next day so we will still be on schedule. When a product is finished we check if the quality is good enough for our product, otherwise we will change our application so it does fit the standards. </w:t>
+      </w:r>
+      <w:r>
+        <w:rPr>
+          <w:lang w:val="en-US"/>
+        </w:rPr>
+        <w:t xml:space="preserve">We let people test our application so we know our quality is still good enough. </w:t>
+      </w:r>
+      <w:r>
+        <w:rPr>
+          <w:lang w:val="en-US"/>
+        </w:rPr>
+        <w:t xml:space="preserve">When a product is finished and we think it fits the standards we will ask our client to check it. We use </w:t>
+      </w:r>
+      <w:proofErr w:type="spellStart"/>
+      <w:r>
+        <w:rPr>
+          <w:lang w:val="en-US"/>
+        </w:rPr>
+        <w:t>Github</w:t>
+      </w:r>
+      <w:proofErr w:type="spellEnd"/>
+      <w:r>
+        <w:rPr>
+          <w:lang w:val="en-US"/>
+        </w:rPr>
+        <w:t xml:space="preserve">, Sublime Text 3 </w:t>
+      </w:r>
+      <w:proofErr w:type="spellStart"/>
+      <w:r>
+        <w:rPr>
+          <w:lang w:val="en-US"/>
+        </w:rPr>
+        <w:t>git</w:t>
+      </w:r>
+      <w:proofErr w:type="spellEnd"/>
+      <w:r>
+        <w:rPr>
+          <w:lang w:val="en-US"/>
+        </w:rPr>
+        <w:t xml:space="preserve"> and </w:t>
+      </w:r>
+      <w:proofErr w:type="spellStart"/>
+      <w:r>
+        <w:rPr>
+          <w:lang w:val="en-US"/>
+        </w:rPr>
+        <w:t>PHPStorm</w:t>
+      </w:r>
+      <w:proofErr w:type="spellEnd"/>
+      <w:r>
+        <w:rPr>
+          <w:lang w:val="en-US"/>
+        </w:rPr>
+        <w:t>.</w:t>
+      </w:r>
+    </w:p>
+    <w:p>
+      <w:pPr>
+        <w:rPr>
+          <w:lang w:val="en-US"/>
+        </w:rPr>
+      </w:pPr>
+    </w:p>
+    <w:p>
+      <w:pPr>
+        <w:rPr>
+          <w:lang w:val="en-US"/>
+        </w:rPr>
+      </w:pPr>
+    </w:p>
+    <w:p>
+      <w:pPr>
+        <w:pStyle w:val="Heading1"/>
+        <w:rPr>
+          <w:lang w:val="en-US"/>
+        </w:rPr>
+      </w:pPr>
+      <w:bookmarkStart w:id="8" w:name="_Toc430164796"/>
+      <w:r>
+        <w:rPr>
+          <w:lang w:val="en-US"/>
+        </w:rPr>
+        <w:t xml:space="preserve">8. </w:t>
+      </w:r>
+      <w:proofErr w:type="spellStart"/>
+      <w:r>
+        <w:rPr>
+          <w:lang w:val="en-US"/>
+        </w:rPr>
+        <w:t>Projectorgani</w:t>
+      </w:r>
+      <w:r>
+        <w:rPr>
+          <w:lang w:val="en-US"/>
+        </w:rPr>
+        <w:t>sation</w:t>
+      </w:r>
+      <w:bookmarkEnd w:id="8"/>
+      <w:proofErr w:type="spellEnd"/>
+    </w:p>
+    <w:p>
+      <w:pPr>
+        <w:rPr>
+          <w:lang w:val="en-US"/>
+        </w:rPr>
+      </w:pPr>
+    </w:p>
+    <w:p>
+      <w:pPr>
         <w:spacing w:after="0"/>
         <w:rPr>
           <w:lang w:val="en-US"/>
@@ -3381,7 +3365,7 @@
       <w:pPr>
         <w:pStyle w:val="Heading1"/>
       </w:pPr>
-      <w:bookmarkStart w:id="8" w:name="_Toc429993211"/>
+      <w:bookmarkStart w:id="9" w:name="_Toc430164797"/>
       <w:r>
         <w:lastRenderedPageBreak/>
         <w:t xml:space="preserve">9. </w:t>
@@ -3389,7 +3373,7 @@
       <w:r>
         <w:t>Planning</w:t>
       </w:r>
-      <w:bookmarkEnd w:id="8"/>
+      <w:bookmarkEnd w:id="9"/>
     </w:p>
     <w:p>
       <w:pPr>
@@ -3402,22 +3386,43 @@
           <w:tab w:val="left" w:pos="1845"/>
         </w:tabs>
         <w:spacing w:after="0"/>
-      </w:pPr>
-      <w:r>
-        <w:t xml:space="preserve">Zie planning </w:t>
-      </w:r>
+        <w:rPr>
+          <w:lang w:val="en-US"/>
+        </w:rPr>
+      </w:pPr>
       <w:proofErr w:type="spellStart"/>
       <w:r>
+        <w:rPr>
+          <w:lang w:val="en-US"/>
+        </w:rPr>
+        <w:t>Zie</w:t>
+      </w:r>
+      <w:proofErr w:type="spellEnd"/>
+      <w:r>
+        <w:rPr>
+          <w:lang w:val="en-US"/>
+        </w:rPr>
+        <w:t xml:space="preserve"> planning </w:t>
+      </w:r>
+      <w:proofErr w:type="spellStart"/>
+      <w:r>
+        <w:rPr>
+          <w:lang w:val="en-US"/>
+        </w:rPr>
         <w:t>ms</w:t>
       </w:r>
       <w:proofErr w:type="spellEnd"/>
       <w:r>
+        <w:rPr>
+          <w:lang w:val="en-US"/>
+        </w:rPr>
         <w:t>-project</w:t>
       </w:r>
       <w:r>
         <w:rPr>
           <w:b/>
           <w:i/>
+          <w:lang w:val="en-US"/>
         </w:rPr>
         <w:tab/>
       </w:r>
@@ -3425,6 +3430,9 @@
     <w:p>
       <w:pPr>
         <w:spacing w:after="0"/>
+        <w:rPr>
+          <w:lang w:val="en-US"/>
+        </w:rPr>
       </w:pPr>
     </w:p>
     <w:p>
@@ -3434,8 +3442,8 @@
           <w:lang w:val="en-US"/>
         </w:rPr>
       </w:pPr>
-      <w:bookmarkStart w:id="9" w:name="_Toc385249399"/>
-      <w:bookmarkStart w:id="10" w:name="_Toc429993212"/>
+      <w:bookmarkStart w:id="10" w:name="_Toc385249399"/>
+      <w:bookmarkStart w:id="11" w:name="_Toc430164798"/>
       <w:r>
         <w:rPr>
           <w:lang w:val="en-US"/>
@@ -3448,42 +3456,2097 @@
         </w:rPr>
         <w:t>Ris</w:t>
       </w:r>
-      <w:bookmarkEnd w:id="9"/>
+      <w:bookmarkEnd w:id="10"/>
       <w:r>
         <w:rPr>
           <w:lang w:val="en-US"/>
         </w:rPr>
         <w:t>ks</w:t>
       </w:r>
-      <w:bookmarkEnd w:id="10"/>
-    </w:p>
-    <w:p>
-      <w:pPr>
-        <w:rPr>
-          <w:lang w:val="en-US"/>
-        </w:rPr>
-      </w:pPr>
-    </w:p>
-    <w:p>
-      <w:pPr>
-        <w:rPr>
-          <w:lang w:val="en-US"/>
-        </w:rPr>
-      </w:pPr>
-      <w:r>
-        <w:rPr>
-          <w:lang w:val="en-US"/>
-        </w:rPr>
-        <w:t>Interne r</w:t>
-      </w:r>
-      <w:r>
-        <w:rPr>
-          <w:lang w:val="en-US"/>
-        </w:rPr>
-        <w:t>isks</w:t>
-      </w:r>
-      <w:r>
-        <w:rPr>
+      <w:bookmarkEnd w:id="11"/>
+    </w:p>
+    <w:p>
+      <w:pPr>
+        <w:rPr>
+          <w:lang w:val="en-US"/>
+        </w:rPr>
+      </w:pPr>
+    </w:p>
+    <w:tbl>
+      <w:tblPr>
+        <w:tblW w:w="9880" w:type="dxa"/>
+        <w:tblCellMar>
+          <w:left w:w="70" w:type="dxa"/>
+          <w:right w:w="70" w:type="dxa"/>
+        </w:tblCellMar>
+        <w:tblLook w:val="04A0" w:firstRow="1" w:lastRow="0" w:firstColumn="1" w:lastColumn="0" w:noHBand="0" w:noVBand="1"/>
+      </w:tblPr>
+      <w:tblGrid>
+        <w:gridCol w:w="4720"/>
+        <w:gridCol w:w="1300"/>
+        <w:gridCol w:w="1260"/>
+        <w:gridCol w:w="1340"/>
+        <w:gridCol w:w="1260"/>
+      </w:tblGrid>
+      <w:tr>
+        <w:trPr>
+          <w:trHeight w:val="555"/>
+        </w:trPr>
+        <w:tc>
+          <w:tcPr>
+            <w:tcW w:w="4720" w:type="dxa"/>
+            <w:tcBorders>
+              <w:top w:val="single" w:sz="4" w:space="0" w:color="auto"/>
+              <w:left w:val="single" w:sz="4" w:space="0" w:color="auto"/>
+              <w:bottom w:val="single" w:sz="4" w:space="0" w:color="auto"/>
+              <w:right w:val="single" w:sz="4" w:space="0" w:color="auto"/>
+            </w:tcBorders>
+            <w:shd w:val="clear" w:color="auto" w:fill="auto"/>
+            <w:noWrap/>
+            <w:vAlign w:val="bottom"/>
+            <w:hideMark/>
+          </w:tcPr>
+          <w:p>
+            <w:pPr>
+              <w:spacing w:after="0" w:line="240" w:lineRule="auto"/>
+              <w:rPr>
+                <w:rFonts w:ascii="Arial" w:eastAsia="Times New Roman" w:hAnsi="Arial" w:cs="Arial"/>
+                <w:b/>
+                <w:bCs/>
+                <w:i/>
+                <w:iCs/>
+                <w:color w:val="000000"/>
+                <w:sz w:val="44"/>
+                <w:szCs w:val="44"/>
+                <w:lang w:eastAsia="nl-NL"/>
+              </w:rPr>
+            </w:pPr>
+            <w:r>
+              <w:rPr>
+                <w:rFonts w:ascii="Arial" w:eastAsia="Times New Roman" w:hAnsi="Arial" w:cs="Arial"/>
+                <w:b/>
+                <w:bCs/>
+                <w:i/>
+                <w:iCs/>
+                <w:color w:val="000000"/>
+                <w:sz w:val="44"/>
+                <w:szCs w:val="44"/>
+                <w:lang w:eastAsia="nl-NL"/>
+              </w:rPr>
+              <w:t xml:space="preserve">risico analyse </w:t>
+            </w:r>
+          </w:p>
+        </w:tc>
+        <w:tc>
+          <w:tcPr>
+            <w:tcW w:w="1300" w:type="dxa"/>
+            <w:tcBorders>
+              <w:top w:val="single" w:sz="4" w:space="0" w:color="auto"/>
+              <w:left w:val="nil"/>
+              <w:bottom w:val="single" w:sz="4" w:space="0" w:color="auto"/>
+              <w:right w:val="single" w:sz="4" w:space="0" w:color="auto"/>
+            </w:tcBorders>
+            <w:shd w:val="clear" w:color="auto" w:fill="auto"/>
+            <w:noWrap/>
+            <w:vAlign w:val="bottom"/>
+            <w:hideMark/>
+          </w:tcPr>
+          <w:p>
+            <w:pPr>
+              <w:spacing w:after="0" w:line="240" w:lineRule="auto"/>
+              <w:rPr>
+                <w:rFonts w:ascii="Arial" w:eastAsia="Times New Roman" w:hAnsi="Arial" w:cs="Arial"/>
+                <w:b/>
+                <w:bCs/>
+                <w:i/>
+                <w:iCs/>
+                <w:color w:val="000000"/>
+                <w:sz w:val="32"/>
+                <w:szCs w:val="32"/>
+                <w:lang w:eastAsia="nl-NL"/>
+              </w:rPr>
+            </w:pPr>
+            <w:r>
+              <w:rPr>
+                <w:rFonts w:ascii="Arial" w:eastAsia="Times New Roman" w:hAnsi="Arial" w:cs="Arial"/>
+                <w:b/>
+                <w:bCs/>
+                <w:i/>
+                <w:iCs/>
+                <w:color w:val="000000"/>
+                <w:sz w:val="32"/>
+                <w:szCs w:val="32"/>
+                <w:lang w:eastAsia="nl-NL"/>
+              </w:rPr>
+              <w:t>Gevolg</w:t>
+            </w:r>
+          </w:p>
+        </w:tc>
+        <w:tc>
+          <w:tcPr>
+            <w:tcW w:w="1260" w:type="dxa"/>
+            <w:tcBorders>
+              <w:top w:val="single" w:sz="4" w:space="0" w:color="auto"/>
+              <w:left w:val="nil"/>
+              <w:bottom w:val="single" w:sz="4" w:space="0" w:color="auto"/>
+              <w:right w:val="single" w:sz="4" w:space="0" w:color="auto"/>
+            </w:tcBorders>
+            <w:shd w:val="clear" w:color="auto" w:fill="auto"/>
+            <w:noWrap/>
+            <w:vAlign w:val="bottom"/>
+            <w:hideMark/>
+          </w:tcPr>
+          <w:p>
+            <w:pPr>
+              <w:spacing w:after="0" w:line="240" w:lineRule="auto"/>
+              <w:rPr>
+                <w:rFonts w:ascii="Arial" w:eastAsia="Times New Roman" w:hAnsi="Arial" w:cs="Arial"/>
+                <w:b/>
+                <w:bCs/>
+                <w:i/>
+                <w:iCs/>
+                <w:color w:val="000000"/>
+                <w:sz w:val="32"/>
+                <w:szCs w:val="32"/>
+                <w:lang w:eastAsia="nl-NL"/>
+              </w:rPr>
+            </w:pPr>
+            <w:r>
+              <w:rPr>
+                <w:rFonts w:ascii="Arial" w:eastAsia="Times New Roman" w:hAnsi="Arial" w:cs="Arial"/>
+                <w:b/>
+                <w:bCs/>
+                <w:i/>
+                <w:iCs/>
+                <w:color w:val="000000"/>
+                <w:sz w:val="32"/>
+                <w:szCs w:val="32"/>
+                <w:lang w:eastAsia="nl-NL"/>
+              </w:rPr>
+              <w:t>Kans</w:t>
+            </w:r>
+          </w:p>
+        </w:tc>
+        <w:tc>
+          <w:tcPr>
+            <w:tcW w:w="1340" w:type="dxa"/>
+            <w:tcBorders>
+              <w:top w:val="single" w:sz="4" w:space="0" w:color="auto"/>
+              <w:left w:val="nil"/>
+              <w:bottom w:val="single" w:sz="4" w:space="0" w:color="auto"/>
+              <w:right w:val="single" w:sz="4" w:space="0" w:color="auto"/>
+            </w:tcBorders>
+            <w:shd w:val="clear" w:color="auto" w:fill="auto"/>
+            <w:noWrap/>
+            <w:vAlign w:val="bottom"/>
+            <w:hideMark/>
+          </w:tcPr>
+          <w:p>
+            <w:pPr>
+              <w:spacing w:after="0" w:line="240" w:lineRule="auto"/>
+              <w:rPr>
+                <w:rFonts w:ascii="Arial" w:eastAsia="Times New Roman" w:hAnsi="Arial" w:cs="Arial"/>
+                <w:b/>
+                <w:bCs/>
+                <w:i/>
+                <w:iCs/>
+                <w:color w:val="000000"/>
+                <w:sz w:val="32"/>
+                <w:szCs w:val="32"/>
+                <w:lang w:eastAsia="nl-NL"/>
+              </w:rPr>
+            </w:pPr>
+            <w:r>
+              <w:rPr>
+                <w:rFonts w:ascii="Arial" w:eastAsia="Times New Roman" w:hAnsi="Arial" w:cs="Arial"/>
+                <w:b/>
+                <w:bCs/>
+                <w:i/>
+                <w:iCs/>
+                <w:color w:val="000000"/>
+                <w:sz w:val="32"/>
+                <w:szCs w:val="32"/>
+                <w:lang w:eastAsia="nl-NL"/>
+              </w:rPr>
+              <w:t>impact</w:t>
+            </w:r>
+          </w:p>
+        </w:tc>
+        <w:tc>
+          <w:tcPr>
+            <w:tcW w:w="1260" w:type="dxa"/>
+            <w:tcBorders>
+              <w:top w:val="single" w:sz="4" w:space="0" w:color="auto"/>
+              <w:left w:val="nil"/>
+              <w:bottom w:val="single" w:sz="4" w:space="0" w:color="auto"/>
+              <w:right w:val="single" w:sz="4" w:space="0" w:color="auto"/>
+            </w:tcBorders>
+            <w:shd w:val="clear" w:color="auto" w:fill="auto"/>
+            <w:noWrap/>
+            <w:vAlign w:val="bottom"/>
+            <w:hideMark/>
+          </w:tcPr>
+          <w:p>
+            <w:pPr>
+              <w:spacing w:after="0" w:line="240" w:lineRule="auto"/>
+              <w:rPr>
+                <w:rFonts w:ascii="Arial" w:eastAsia="Times New Roman" w:hAnsi="Arial" w:cs="Arial"/>
+                <w:b/>
+                <w:bCs/>
+                <w:i/>
+                <w:iCs/>
+                <w:color w:val="000000"/>
+                <w:sz w:val="32"/>
+                <w:szCs w:val="32"/>
+                <w:lang w:eastAsia="nl-NL"/>
+              </w:rPr>
+            </w:pPr>
+            <w:r>
+              <w:rPr>
+                <w:rFonts w:ascii="Arial" w:eastAsia="Times New Roman" w:hAnsi="Arial" w:cs="Arial"/>
+                <w:b/>
+                <w:bCs/>
+                <w:i/>
+                <w:iCs/>
+                <w:color w:val="000000"/>
+                <w:sz w:val="32"/>
+                <w:szCs w:val="32"/>
+                <w:lang w:eastAsia="nl-NL"/>
+              </w:rPr>
+              <w:t>Score</w:t>
+            </w:r>
+          </w:p>
+        </w:tc>
+      </w:tr>
+      <w:tr>
+        <w:trPr>
+          <w:trHeight w:val="300"/>
+        </w:trPr>
+        <w:tc>
+          <w:tcPr>
+            <w:tcW w:w="4720" w:type="dxa"/>
+            <w:tcBorders>
+              <w:top w:val="nil"/>
+              <w:left w:val="single" w:sz="4" w:space="0" w:color="auto"/>
+              <w:bottom w:val="single" w:sz="4" w:space="0" w:color="auto"/>
+              <w:right w:val="single" w:sz="4" w:space="0" w:color="auto"/>
+            </w:tcBorders>
+            <w:shd w:val="clear" w:color="auto" w:fill="auto"/>
+            <w:noWrap/>
+            <w:vAlign w:val="bottom"/>
+            <w:hideMark/>
+          </w:tcPr>
+          <w:p>
+            <w:pPr>
+              <w:spacing w:after="0" w:line="240" w:lineRule="auto"/>
+              <w:rPr>
+                <w:rFonts w:ascii="Calibri" w:eastAsia="Times New Roman" w:hAnsi="Calibri" w:cs="Times New Roman"/>
+                <w:color w:val="000000"/>
+                <w:lang w:eastAsia="nl-NL"/>
+              </w:rPr>
+            </w:pPr>
+            <w:r>
+              <w:rPr>
+                <w:rFonts w:ascii="Calibri" w:eastAsia="Times New Roman" w:hAnsi="Calibri" w:cs="Times New Roman"/>
+                <w:color w:val="000000"/>
+                <w:lang w:eastAsia="nl-NL"/>
+              </w:rPr>
+              <w:t> </w:t>
+            </w:r>
+          </w:p>
+        </w:tc>
+        <w:tc>
+          <w:tcPr>
+            <w:tcW w:w="1300" w:type="dxa"/>
+            <w:tcBorders>
+              <w:top w:val="nil"/>
+              <w:left w:val="nil"/>
+              <w:bottom w:val="single" w:sz="4" w:space="0" w:color="auto"/>
+              <w:right w:val="single" w:sz="4" w:space="0" w:color="auto"/>
+            </w:tcBorders>
+            <w:shd w:val="clear" w:color="auto" w:fill="auto"/>
+            <w:noWrap/>
+            <w:vAlign w:val="bottom"/>
+            <w:hideMark/>
+          </w:tcPr>
+          <w:p>
+            <w:pPr>
+              <w:spacing w:after="0" w:line="240" w:lineRule="auto"/>
+              <w:rPr>
+                <w:rFonts w:ascii="Calibri" w:eastAsia="Times New Roman" w:hAnsi="Calibri" w:cs="Times New Roman"/>
+                <w:color w:val="000000"/>
+                <w:lang w:eastAsia="nl-NL"/>
+              </w:rPr>
+            </w:pPr>
+            <w:r>
+              <w:rPr>
+                <w:rFonts w:ascii="Calibri" w:eastAsia="Times New Roman" w:hAnsi="Calibri" w:cs="Times New Roman"/>
+                <w:color w:val="000000"/>
+                <w:lang w:eastAsia="nl-NL"/>
+              </w:rPr>
+              <w:t> </w:t>
+            </w:r>
+          </w:p>
+        </w:tc>
+        <w:tc>
+          <w:tcPr>
+            <w:tcW w:w="1260" w:type="dxa"/>
+            <w:tcBorders>
+              <w:top w:val="nil"/>
+              <w:left w:val="nil"/>
+              <w:bottom w:val="single" w:sz="4" w:space="0" w:color="auto"/>
+              <w:right w:val="single" w:sz="4" w:space="0" w:color="auto"/>
+            </w:tcBorders>
+            <w:shd w:val="clear" w:color="auto" w:fill="auto"/>
+            <w:noWrap/>
+            <w:vAlign w:val="bottom"/>
+            <w:hideMark/>
+          </w:tcPr>
+          <w:p>
+            <w:pPr>
+              <w:spacing w:after="0" w:line="240" w:lineRule="auto"/>
+              <w:rPr>
+                <w:rFonts w:ascii="Calibri" w:eastAsia="Times New Roman" w:hAnsi="Calibri" w:cs="Times New Roman"/>
+                <w:color w:val="000000"/>
+                <w:lang w:eastAsia="nl-NL"/>
+              </w:rPr>
+            </w:pPr>
+            <w:r>
+              <w:rPr>
+                <w:rFonts w:ascii="Calibri" w:eastAsia="Times New Roman" w:hAnsi="Calibri" w:cs="Times New Roman"/>
+                <w:color w:val="000000"/>
+                <w:lang w:eastAsia="nl-NL"/>
+              </w:rPr>
+              <w:t> </w:t>
+            </w:r>
+          </w:p>
+        </w:tc>
+        <w:tc>
+          <w:tcPr>
+            <w:tcW w:w="1340" w:type="dxa"/>
+            <w:tcBorders>
+              <w:top w:val="nil"/>
+              <w:left w:val="nil"/>
+              <w:bottom w:val="single" w:sz="4" w:space="0" w:color="auto"/>
+              <w:right w:val="single" w:sz="4" w:space="0" w:color="auto"/>
+            </w:tcBorders>
+            <w:shd w:val="clear" w:color="auto" w:fill="auto"/>
+            <w:noWrap/>
+            <w:vAlign w:val="bottom"/>
+            <w:hideMark/>
+          </w:tcPr>
+          <w:p>
+            <w:pPr>
+              <w:spacing w:after="0" w:line="240" w:lineRule="auto"/>
+              <w:rPr>
+                <w:rFonts w:ascii="Calibri" w:eastAsia="Times New Roman" w:hAnsi="Calibri" w:cs="Times New Roman"/>
+                <w:color w:val="000000"/>
+                <w:lang w:eastAsia="nl-NL"/>
+              </w:rPr>
+            </w:pPr>
+            <w:r>
+              <w:rPr>
+                <w:rFonts w:ascii="Calibri" w:eastAsia="Times New Roman" w:hAnsi="Calibri" w:cs="Times New Roman"/>
+                <w:color w:val="000000"/>
+                <w:lang w:eastAsia="nl-NL"/>
+              </w:rPr>
+              <w:t> </w:t>
+            </w:r>
+          </w:p>
+        </w:tc>
+        <w:tc>
+          <w:tcPr>
+            <w:tcW w:w="1260" w:type="dxa"/>
+            <w:tcBorders>
+              <w:top w:val="nil"/>
+              <w:left w:val="nil"/>
+              <w:bottom w:val="single" w:sz="4" w:space="0" w:color="auto"/>
+              <w:right w:val="single" w:sz="4" w:space="0" w:color="auto"/>
+            </w:tcBorders>
+            <w:shd w:val="clear" w:color="auto" w:fill="auto"/>
+            <w:noWrap/>
+            <w:vAlign w:val="bottom"/>
+            <w:hideMark/>
+          </w:tcPr>
+          <w:p>
+            <w:pPr>
+              <w:spacing w:after="0" w:line="240" w:lineRule="auto"/>
+              <w:rPr>
+                <w:rFonts w:ascii="Calibri" w:eastAsia="Times New Roman" w:hAnsi="Calibri" w:cs="Times New Roman"/>
+                <w:color w:val="000000"/>
+                <w:lang w:eastAsia="nl-NL"/>
+              </w:rPr>
+            </w:pPr>
+            <w:r>
+              <w:rPr>
+                <w:rFonts w:ascii="Calibri" w:eastAsia="Times New Roman" w:hAnsi="Calibri" w:cs="Times New Roman"/>
+                <w:color w:val="000000"/>
+                <w:lang w:eastAsia="nl-NL"/>
+              </w:rPr>
+              <w:t> </w:t>
+            </w:r>
+          </w:p>
+        </w:tc>
+      </w:tr>
+      <w:tr>
+        <w:trPr>
+          <w:trHeight w:val="300"/>
+        </w:trPr>
+        <w:tc>
+          <w:tcPr>
+            <w:tcW w:w="4720" w:type="dxa"/>
+            <w:tcBorders>
+              <w:top w:val="nil"/>
+              <w:left w:val="single" w:sz="4" w:space="0" w:color="auto"/>
+              <w:bottom w:val="single" w:sz="4" w:space="0" w:color="auto"/>
+              <w:right w:val="single" w:sz="4" w:space="0" w:color="auto"/>
+            </w:tcBorders>
+            <w:shd w:val="clear" w:color="auto" w:fill="auto"/>
+            <w:noWrap/>
+            <w:vAlign w:val="bottom"/>
+            <w:hideMark/>
+          </w:tcPr>
+          <w:p>
+            <w:pPr>
+              <w:spacing w:after="0" w:line="240" w:lineRule="auto"/>
+              <w:rPr>
+                <w:rFonts w:ascii="Arial" w:eastAsia="Times New Roman" w:hAnsi="Arial" w:cs="Arial"/>
+                <w:color w:val="000000"/>
+                <w:lang w:eastAsia="nl-NL"/>
+              </w:rPr>
+            </w:pPr>
+            <w:r>
+              <w:rPr>
+                <w:rFonts w:ascii="Arial" w:eastAsia="Times New Roman" w:hAnsi="Arial" w:cs="Arial"/>
+                <w:color w:val="000000"/>
+                <w:lang w:eastAsia="nl-NL"/>
+              </w:rPr>
+              <w:t>Data lost:</w:t>
+            </w:r>
+          </w:p>
+        </w:tc>
+        <w:tc>
+          <w:tcPr>
+            <w:tcW w:w="1300" w:type="dxa"/>
+            <w:tcBorders>
+              <w:top w:val="nil"/>
+              <w:left w:val="nil"/>
+              <w:bottom w:val="single" w:sz="4" w:space="0" w:color="auto"/>
+              <w:right w:val="single" w:sz="4" w:space="0" w:color="auto"/>
+            </w:tcBorders>
+            <w:shd w:val="clear" w:color="auto" w:fill="auto"/>
+            <w:noWrap/>
+            <w:vAlign w:val="bottom"/>
+            <w:hideMark/>
+          </w:tcPr>
+          <w:p>
+            <w:pPr>
+              <w:spacing w:after="0" w:line="240" w:lineRule="auto"/>
+              <w:rPr>
+                <w:rFonts w:ascii="Calibri" w:eastAsia="Times New Roman" w:hAnsi="Calibri" w:cs="Times New Roman"/>
+                <w:color w:val="000000"/>
+                <w:lang w:eastAsia="nl-NL"/>
+              </w:rPr>
+            </w:pPr>
+            <w:r>
+              <w:rPr>
+                <w:rFonts w:ascii="Calibri" w:eastAsia="Times New Roman" w:hAnsi="Calibri" w:cs="Times New Roman"/>
+                <w:color w:val="000000"/>
+                <w:lang w:eastAsia="nl-NL"/>
+              </w:rPr>
+              <w:t>Delay</w:t>
+            </w:r>
+          </w:p>
+        </w:tc>
+        <w:tc>
+          <w:tcPr>
+            <w:tcW w:w="1260" w:type="dxa"/>
+            <w:tcBorders>
+              <w:top w:val="nil"/>
+              <w:left w:val="nil"/>
+              <w:bottom w:val="single" w:sz="4" w:space="0" w:color="auto"/>
+              <w:right w:val="single" w:sz="4" w:space="0" w:color="auto"/>
+            </w:tcBorders>
+            <w:shd w:val="clear" w:color="auto" w:fill="auto"/>
+            <w:noWrap/>
+            <w:vAlign w:val="bottom"/>
+            <w:hideMark/>
+          </w:tcPr>
+          <w:p>
+            <w:pPr>
+              <w:spacing w:after="0" w:line="240" w:lineRule="auto"/>
+              <w:jc w:val="right"/>
+              <w:rPr>
+                <w:rFonts w:ascii="Calibri" w:eastAsia="Times New Roman" w:hAnsi="Calibri" w:cs="Times New Roman"/>
+                <w:color w:val="000000"/>
+                <w:lang w:eastAsia="nl-NL"/>
+              </w:rPr>
+            </w:pPr>
+            <w:r>
+              <w:rPr>
+                <w:rFonts w:ascii="Calibri" w:eastAsia="Times New Roman" w:hAnsi="Calibri" w:cs="Times New Roman"/>
+                <w:color w:val="000000"/>
+                <w:lang w:eastAsia="nl-NL"/>
+              </w:rPr>
+              <w:t>1</w:t>
+            </w:r>
+          </w:p>
+        </w:tc>
+        <w:tc>
+          <w:tcPr>
+            <w:tcW w:w="1340" w:type="dxa"/>
+            <w:tcBorders>
+              <w:top w:val="nil"/>
+              <w:left w:val="nil"/>
+              <w:bottom w:val="single" w:sz="4" w:space="0" w:color="auto"/>
+              <w:right w:val="single" w:sz="4" w:space="0" w:color="auto"/>
+            </w:tcBorders>
+            <w:shd w:val="clear" w:color="auto" w:fill="auto"/>
+            <w:noWrap/>
+            <w:vAlign w:val="bottom"/>
+            <w:hideMark/>
+          </w:tcPr>
+          <w:p>
+            <w:pPr>
+              <w:spacing w:after="0" w:line="240" w:lineRule="auto"/>
+              <w:jc w:val="right"/>
+              <w:rPr>
+                <w:rFonts w:ascii="Calibri" w:eastAsia="Times New Roman" w:hAnsi="Calibri" w:cs="Times New Roman"/>
+                <w:color w:val="000000"/>
+                <w:lang w:eastAsia="nl-NL"/>
+              </w:rPr>
+            </w:pPr>
+            <w:r>
+              <w:rPr>
+                <w:rFonts w:ascii="Calibri" w:eastAsia="Times New Roman" w:hAnsi="Calibri" w:cs="Times New Roman"/>
+                <w:color w:val="000000"/>
+                <w:lang w:eastAsia="nl-NL"/>
+              </w:rPr>
+              <w:t>3</w:t>
+            </w:r>
+          </w:p>
+        </w:tc>
+        <w:tc>
+          <w:tcPr>
+            <w:tcW w:w="1260" w:type="dxa"/>
+            <w:tcBorders>
+              <w:top w:val="nil"/>
+              <w:left w:val="nil"/>
+              <w:bottom w:val="single" w:sz="4" w:space="0" w:color="auto"/>
+              <w:right w:val="single" w:sz="4" w:space="0" w:color="auto"/>
+            </w:tcBorders>
+            <w:shd w:val="clear" w:color="auto" w:fill="auto"/>
+            <w:noWrap/>
+            <w:vAlign w:val="bottom"/>
+            <w:hideMark/>
+          </w:tcPr>
+          <w:p>
+            <w:pPr>
+              <w:spacing w:after="0" w:line="240" w:lineRule="auto"/>
+              <w:jc w:val="right"/>
+              <w:rPr>
+                <w:rFonts w:ascii="Calibri" w:eastAsia="Times New Roman" w:hAnsi="Calibri" w:cs="Times New Roman"/>
+                <w:color w:val="000000"/>
+                <w:lang w:eastAsia="nl-NL"/>
+              </w:rPr>
+            </w:pPr>
+            <w:r>
+              <w:rPr>
+                <w:rFonts w:ascii="Calibri" w:eastAsia="Times New Roman" w:hAnsi="Calibri" w:cs="Times New Roman"/>
+                <w:color w:val="000000"/>
+                <w:lang w:eastAsia="nl-NL"/>
+              </w:rPr>
+              <w:t>3</w:t>
+            </w:r>
+          </w:p>
+        </w:tc>
+      </w:tr>
+      <w:tr>
+        <w:trPr>
+          <w:trHeight w:val="300"/>
+        </w:trPr>
+        <w:tc>
+          <w:tcPr>
+            <w:tcW w:w="4720" w:type="dxa"/>
+            <w:tcBorders>
+              <w:top w:val="nil"/>
+              <w:left w:val="single" w:sz="4" w:space="0" w:color="auto"/>
+              <w:bottom w:val="single" w:sz="4" w:space="0" w:color="auto"/>
+              <w:right w:val="single" w:sz="4" w:space="0" w:color="auto"/>
+            </w:tcBorders>
+            <w:shd w:val="clear" w:color="auto" w:fill="auto"/>
+            <w:noWrap/>
+            <w:vAlign w:val="bottom"/>
+            <w:hideMark/>
+          </w:tcPr>
+          <w:p>
+            <w:pPr>
+              <w:spacing w:after="0" w:line="240" w:lineRule="auto"/>
+              <w:rPr>
+                <w:rFonts w:ascii="Calibri" w:eastAsia="Times New Roman" w:hAnsi="Calibri" w:cs="Times New Roman"/>
+                <w:color w:val="000000"/>
+                <w:lang w:eastAsia="nl-NL"/>
+              </w:rPr>
+            </w:pPr>
+            <w:r>
+              <w:rPr>
+                <w:rFonts w:ascii="Calibri" w:eastAsia="Times New Roman" w:hAnsi="Calibri" w:cs="Times New Roman"/>
+                <w:color w:val="000000"/>
+                <w:lang w:eastAsia="nl-NL"/>
+              </w:rPr>
+              <w:t>Unclear project boundries:</w:t>
+            </w:r>
+          </w:p>
+        </w:tc>
+        <w:tc>
+          <w:tcPr>
+            <w:tcW w:w="1300" w:type="dxa"/>
+            <w:tcBorders>
+              <w:top w:val="nil"/>
+              <w:left w:val="nil"/>
+              <w:bottom w:val="single" w:sz="4" w:space="0" w:color="auto"/>
+              <w:right w:val="single" w:sz="4" w:space="0" w:color="auto"/>
+            </w:tcBorders>
+            <w:shd w:val="clear" w:color="auto" w:fill="auto"/>
+            <w:noWrap/>
+            <w:vAlign w:val="bottom"/>
+            <w:hideMark/>
+          </w:tcPr>
+          <w:p>
+            <w:pPr>
+              <w:spacing w:after="0" w:line="240" w:lineRule="auto"/>
+              <w:rPr>
+                <w:rFonts w:ascii="Calibri" w:eastAsia="Times New Roman" w:hAnsi="Calibri" w:cs="Times New Roman"/>
+                <w:color w:val="000000"/>
+                <w:lang w:eastAsia="nl-NL"/>
+              </w:rPr>
+            </w:pPr>
+            <w:r>
+              <w:rPr>
+                <w:rFonts w:ascii="Calibri" w:eastAsia="Times New Roman" w:hAnsi="Calibri" w:cs="Times New Roman"/>
+                <w:color w:val="000000"/>
+                <w:lang w:eastAsia="nl-NL"/>
+              </w:rPr>
+              <w:t>Delay</w:t>
+            </w:r>
+          </w:p>
+        </w:tc>
+        <w:tc>
+          <w:tcPr>
+            <w:tcW w:w="1260" w:type="dxa"/>
+            <w:tcBorders>
+              <w:top w:val="nil"/>
+              <w:left w:val="nil"/>
+              <w:bottom w:val="single" w:sz="4" w:space="0" w:color="auto"/>
+              <w:right w:val="single" w:sz="4" w:space="0" w:color="auto"/>
+            </w:tcBorders>
+            <w:shd w:val="clear" w:color="auto" w:fill="auto"/>
+            <w:noWrap/>
+            <w:vAlign w:val="bottom"/>
+            <w:hideMark/>
+          </w:tcPr>
+          <w:p>
+            <w:pPr>
+              <w:spacing w:after="0" w:line="240" w:lineRule="auto"/>
+              <w:jc w:val="right"/>
+              <w:rPr>
+                <w:rFonts w:ascii="Calibri" w:eastAsia="Times New Roman" w:hAnsi="Calibri" w:cs="Times New Roman"/>
+                <w:color w:val="000000"/>
+                <w:lang w:eastAsia="nl-NL"/>
+              </w:rPr>
+            </w:pPr>
+            <w:r>
+              <w:rPr>
+                <w:rFonts w:ascii="Calibri" w:eastAsia="Times New Roman" w:hAnsi="Calibri" w:cs="Times New Roman"/>
+                <w:color w:val="000000"/>
+                <w:lang w:eastAsia="nl-NL"/>
+              </w:rPr>
+              <w:t>1</w:t>
+            </w:r>
+          </w:p>
+        </w:tc>
+        <w:tc>
+          <w:tcPr>
+            <w:tcW w:w="1340" w:type="dxa"/>
+            <w:tcBorders>
+              <w:top w:val="nil"/>
+              <w:left w:val="nil"/>
+              <w:bottom w:val="single" w:sz="4" w:space="0" w:color="auto"/>
+              <w:right w:val="single" w:sz="4" w:space="0" w:color="auto"/>
+            </w:tcBorders>
+            <w:shd w:val="clear" w:color="auto" w:fill="auto"/>
+            <w:noWrap/>
+            <w:vAlign w:val="bottom"/>
+            <w:hideMark/>
+          </w:tcPr>
+          <w:p>
+            <w:pPr>
+              <w:spacing w:after="0" w:line="240" w:lineRule="auto"/>
+              <w:jc w:val="right"/>
+              <w:rPr>
+                <w:rFonts w:ascii="Calibri" w:eastAsia="Times New Roman" w:hAnsi="Calibri" w:cs="Times New Roman"/>
+                <w:color w:val="000000"/>
+                <w:lang w:eastAsia="nl-NL"/>
+              </w:rPr>
+            </w:pPr>
+            <w:r>
+              <w:rPr>
+                <w:rFonts w:ascii="Calibri" w:eastAsia="Times New Roman" w:hAnsi="Calibri" w:cs="Times New Roman"/>
+                <w:color w:val="000000"/>
+                <w:lang w:eastAsia="nl-NL"/>
+              </w:rPr>
+              <w:t>3</w:t>
+            </w:r>
+          </w:p>
+        </w:tc>
+        <w:tc>
+          <w:tcPr>
+            <w:tcW w:w="1260" w:type="dxa"/>
+            <w:tcBorders>
+              <w:top w:val="nil"/>
+              <w:left w:val="nil"/>
+              <w:bottom w:val="single" w:sz="4" w:space="0" w:color="auto"/>
+              <w:right w:val="single" w:sz="4" w:space="0" w:color="auto"/>
+            </w:tcBorders>
+            <w:shd w:val="clear" w:color="auto" w:fill="auto"/>
+            <w:noWrap/>
+            <w:vAlign w:val="bottom"/>
+            <w:hideMark/>
+          </w:tcPr>
+          <w:p>
+            <w:pPr>
+              <w:spacing w:after="0" w:line="240" w:lineRule="auto"/>
+              <w:jc w:val="right"/>
+              <w:rPr>
+                <w:rFonts w:ascii="Calibri" w:eastAsia="Times New Roman" w:hAnsi="Calibri" w:cs="Times New Roman"/>
+                <w:color w:val="000000"/>
+                <w:lang w:eastAsia="nl-NL"/>
+              </w:rPr>
+            </w:pPr>
+            <w:r>
+              <w:rPr>
+                <w:rFonts w:ascii="Calibri" w:eastAsia="Times New Roman" w:hAnsi="Calibri" w:cs="Times New Roman"/>
+                <w:color w:val="000000"/>
+                <w:lang w:eastAsia="nl-NL"/>
+              </w:rPr>
+              <w:t>3</w:t>
+            </w:r>
+          </w:p>
+        </w:tc>
+      </w:tr>
+      <w:tr>
+        <w:trPr>
+          <w:trHeight w:val="300"/>
+        </w:trPr>
+        <w:tc>
+          <w:tcPr>
+            <w:tcW w:w="4720" w:type="dxa"/>
+            <w:tcBorders>
+              <w:top w:val="nil"/>
+              <w:left w:val="single" w:sz="4" w:space="0" w:color="auto"/>
+              <w:bottom w:val="single" w:sz="4" w:space="0" w:color="auto"/>
+              <w:right w:val="single" w:sz="4" w:space="0" w:color="auto"/>
+            </w:tcBorders>
+            <w:shd w:val="clear" w:color="auto" w:fill="auto"/>
+            <w:noWrap/>
+            <w:vAlign w:val="bottom"/>
+            <w:hideMark/>
+          </w:tcPr>
+          <w:p>
+            <w:pPr>
+              <w:spacing w:after="0" w:line="240" w:lineRule="auto"/>
+              <w:rPr>
+                <w:rFonts w:ascii="Calibri" w:eastAsia="Times New Roman" w:hAnsi="Calibri" w:cs="Times New Roman"/>
+                <w:color w:val="000000"/>
+                <w:lang w:val="en-US" w:eastAsia="nl-NL"/>
+              </w:rPr>
+            </w:pPr>
+            <w:r>
+              <w:rPr>
+                <w:rFonts w:ascii="Calibri" w:eastAsia="Times New Roman" w:hAnsi="Calibri" w:cs="Times New Roman"/>
+                <w:color w:val="000000"/>
+                <w:lang w:val="en-US" w:eastAsia="nl-NL"/>
+              </w:rPr>
+              <w:t xml:space="preserve">No </w:t>
+            </w:r>
+            <w:r>
+              <w:rPr>
+                <w:rFonts w:ascii="Calibri" w:eastAsia="Times New Roman" w:hAnsi="Calibri" w:cs="Times New Roman"/>
+                <w:color w:val="000000"/>
+                <w:lang w:val="en-US" w:eastAsia="nl-NL"/>
+              </w:rPr>
+              <w:t>cooperation</w:t>
+            </w:r>
+            <w:r>
+              <w:rPr>
+                <w:rFonts w:ascii="Calibri" w:eastAsia="Times New Roman" w:hAnsi="Calibri" w:cs="Times New Roman"/>
+                <w:color w:val="000000"/>
+                <w:lang w:val="en-US" w:eastAsia="nl-NL"/>
+              </w:rPr>
+              <w:t xml:space="preserve"> from the client: </w:t>
+            </w:r>
+          </w:p>
+        </w:tc>
+        <w:tc>
+          <w:tcPr>
+            <w:tcW w:w="1300" w:type="dxa"/>
+            <w:tcBorders>
+              <w:top w:val="nil"/>
+              <w:left w:val="nil"/>
+              <w:bottom w:val="single" w:sz="4" w:space="0" w:color="auto"/>
+              <w:right w:val="single" w:sz="4" w:space="0" w:color="auto"/>
+            </w:tcBorders>
+            <w:shd w:val="clear" w:color="auto" w:fill="auto"/>
+            <w:noWrap/>
+            <w:vAlign w:val="bottom"/>
+            <w:hideMark/>
+          </w:tcPr>
+          <w:p>
+            <w:pPr>
+              <w:spacing w:after="0" w:line="240" w:lineRule="auto"/>
+              <w:rPr>
+                <w:rFonts w:ascii="Calibri" w:eastAsia="Times New Roman" w:hAnsi="Calibri" w:cs="Times New Roman"/>
+                <w:color w:val="000000"/>
+                <w:lang w:eastAsia="nl-NL"/>
+              </w:rPr>
+            </w:pPr>
+            <w:r>
+              <w:rPr>
+                <w:rFonts w:ascii="Calibri" w:eastAsia="Times New Roman" w:hAnsi="Calibri" w:cs="Times New Roman"/>
+                <w:color w:val="000000"/>
+                <w:lang w:eastAsia="nl-NL"/>
+              </w:rPr>
+              <w:t>Delay</w:t>
+            </w:r>
+          </w:p>
+        </w:tc>
+        <w:tc>
+          <w:tcPr>
+            <w:tcW w:w="1260" w:type="dxa"/>
+            <w:tcBorders>
+              <w:top w:val="nil"/>
+              <w:left w:val="nil"/>
+              <w:bottom w:val="single" w:sz="4" w:space="0" w:color="auto"/>
+              <w:right w:val="single" w:sz="4" w:space="0" w:color="auto"/>
+            </w:tcBorders>
+            <w:shd w:val="clear" w:color="auto" w:fill="auto"/>
+            <w:noWrap/>
+            <w:vAlign w:val="bottom"/>
+            <w:hideMark/>
+          </w:tcPr>
+          <w:p>
+            <w:pPr>
+              <w:spacing w:after="0" w:line="240" w:lineRule="auto"/>
+              <w:jc w:val="right"/>
+              <w:rPr>
+                <w:rFonts w:ascii="Calibri" w:eastAsia="Times New Roman" w:hAnsi="Calibri" w:cs="Times New Roman"/>
+                <w:color w:val="000000"/>
+                <w:lang w:eastAsia="nl-NL"/>
+              </w:rPr>
+            </w:pPr>
+            <w:r>
+              <w:rPr>
+                <w:rFonts w:ascii="Calibri" w:eastAsia="Times New Roman" w:hAnsi="Calibri" w:cs="Times New Roman"/>
+                <w:color w:val="000000"/>
+                <w:lang w:eastAsia="nl-NL"/>
+              </w:rPr>
+              <w:t>2</w:t>
+            </w:r>
+          </w:p>
+        </w:tc>
+        <w:tc>
+          <w:tcPr>
+            <w:tcW w:w="1340" w:type="dxa"/>
+            <w:tcBorders>
+              <w:top w:val="nil"/>
+              <w:left w:val="nil"/>
+              <w:bottom w:val="single" w:sz="4" w:space="0" w:color="auto"/>
+              <w:right w:val="single" w:sz="4" w:space="0" w:color="auto"/>
+            </w:tcBorders>
+            <w:shd w:val="clear" w:color="auto" w:fill="auto"/>
+            <w:noWrap/>
+            <w:vAlign w:val="bottom"/>
+            <w:hideMark/>
+          </w:tcPr>
+          <w:p>
+            <w:pPr>
+              <w:spacing w:after="0" w:line="240" w:lineRule="auto"/>
+              <w:jc w:val="right"/>
+              <w:rPr>
+                <w:rFonts w:ascii="Calibri" w:eastAsia="Times New Roman" w:hAnsi="Calibri" w:cs="Times New Roman"/>
+                <w:color w:val="000000"/>
+                <w:lang w:eastAsia="nl-NL"/>
+              </w:rPr>
+            </w:pPr>
+            <w:r>
+              <w:rPr>
+                <w:rFonts w:ascii="Calibri" w:eastAsia="Times New Roman" w:hAnsi="Calibri" w:cs="Times New Roman"/>
+                <w:color w:val="000000"/>
+                <w:lang w:eastAsia="nl-NL"/>
+              </w:rPr>
+              <w:t>3</w:t>
+            </w:r>
+          </w:p>
+        </w:tc>
+        <w:tc>
+          <w:tcPr>
+            <w:tcW w:w="1260" w:type="dxa"/>
+            <w:tcBorders>
+              <w:top w:val="nil"/>
+              <w:left w:val="nil"/>
+              <w:bottom w:val="single" w:sz="4" w:space="0" w:color="auto"/>
+              <w:right w:val="single" w:sz="4" w:space="0" w:color="auto"/>
+            </w:tcBorders>
+            <w:shd w:val="clear" w:color="auto" w:fill="auto"/>
+            <w:noWrap/>
+            <w:vAlign w:val="bottom"/>
+            <w:hideMark/>
+          </w:tcPr>
+          <w:p>
+            <w:pPr>
+              <w:spacing w:after="0" w:line="240" w:lineRule="auto"/>
+              <w:jc w:val="right"/>
+              <w:rPr>
+                <w:rFonts w:ascii="Calibri" w:eastAsia="Times New Roman" w:hAnsi="Calibri" w:cs="Times New Roman"/>
+                <w:color w:val="000000"/>
+                <w:lang w:eastAsia="nl-NL"/>
+              </w:rPr>
+            </w:pPr>
+            <w:r>
+              <w:rPr>
+                <w:rFonts w:ascii="Calibri" w:eastAsia="Times New Roman" w:hAnsi="Calibri" w:cs="Times New Roman"/>
+                <w:color w:val="000000"/>
+                <w:lang w:eastAsia="nl-NL"/>
+              </w:rPr>
+              <w:t>6</w:t>
+            </w:r>
+          </w:p>
+        </w:tc>
+      </w:tr>
+      <w:tr>
+        <w:trPr>
+          <w:trHeight w:val="300"/>
+        </w:trPr>
+        <w:tc>
+          <w:tcPr>
+            <w:tcW w:w="4720" w:type="dxa"/>
+            <w:tcBorders>
+              <w:top w:val="nil"/>
+              <w:left w:val="single" w:sz="4" w:space="0" w:color="auto"/>
+              <w:bottom w:val="single" w:sz="4" w:space="0" w:color="auto"/>
+              <w:right w:val="single" w:sz="4" w:space="0" w:color="auto"/>
+            </w:tcBorders>
+            <w:shd w:val="clear" w:color="auto" w:fill="auto"/>
+            <w:noWrap/>
+            <w:vAlign w:val="bottom"/>
+            <w:hideMark/>
+          </w:tcPr>
+          <w:p>
+            <w:pPr>
+              <w:spacing w:after="0" w:line="240" w:lineRule="auto"/>
+              <w:rPr>
+                <w:rFonts w:ascii="Calibri" w:eastAsia="Times New Roman" w:hAnsi="Calibri" w:cs="Times New Roman"/>
+                <w:color w:val="000000"/>
+                <w:lang w:val="en-US" w:eastAsia="nl-NL"/>
+              </w:rPr>
+            </w:pPr>
+            <w:r>
+              <w:rPr>
+                <w:rFonts w:ascii="Calibri" w:eastAsia="Times New Roman" w:hAnsi="Calibri" w:cs="Times New Roman"/>
+                <w:color w:val="000000"/>
+                <w:lang w:val="en-US" w:eastAsia="nl-NL"/>
+              </w:rPr>
+              <w:t xml:space="preserve">Employees that </w:t>
+            </w:r>
+            <w:r>
+              <w:rPr>
+                <w:rFonts w:ascii="Calibri" w:eastAsia="Times New Roman" w:hAnsi="Calibri" w:cs="Times New Roman"/>
+                <w:color w:val="000000"/>
+                <w:lang w:val="en-US" w:eastAsia="nl-NL"/>
+              </w:rPr>
+              <w:t>won’t</w:t>
+            </w:r>
+            <w:r>
+              <w:rPr>
+                <w:rFonts w:ascii="Calibri" w:eastAsia="Times New Roman" w:hAnsi="Calibri" w:cs="Times New Roman"/>
+                <w:color w:val="000000"/>
+                <w:lang w:val="en-US" w:eastAsia="nl-NL"/>
+              </w:rPr>
+              <w:t xml:space="preserve"> be able to work:</w:t>
+            </w:r>
+          </w:p>
+        </w:tc>
+        <w:tc>
+          <w:tcPr>
+            <w:tcW w:w="1300" w:type="dxa"/>
+            <w:tcBorders>
+              <w:top w:val="nil"/>
+              <w:left w:val="nil"/>
+              <w:bottom w:val="single" w:sz="4" w:space="0" w:color="auto"/>
+              <w:right w:val="single" w:sz="4" w:space="0" w:color="auto"/>
+            </w:tcBorders>
+            <w:shd w:val="clear" w:color="auto" w:fill="auto"/>
+            <w:noWrap/>
+            <w:vAlign w:val="bottom"/>
+            <w:hideMark/>
+          </w:tcPr>
+          <w:p>
+            <w:pPr>
+              <w:spacing w:after="0" w:line="240" w:lineRule="auto"/>
+              <w:rPr>
+                <w:rFonts w:ascii="Calibri" w:eastAsia="Times New Roman" w:hAnsi="Calibri" w:cs="Times New Roman"/>
+                <w:color w:val="000000"/>
+                <w:lang w:eastAsia="nl-NL"/>
+              </w:rPr>
+            </w:pPr>
+            <w:r>
+              <w:rPr>
+                <w:rFonts w:ascii="Calibri" w:eastAsia="Times New Roman" w:hAnsi="Calibri" w:cs="Times New Roman"/>
+                <w:color w:val="000000"/>
+                <w:lang w:eastAsia="nl-NL"/>
+              </w:rPr>
+              <w:t>Delay</w:t>
+            </w:r>
+          </w:p>
+        </w:tc>
+        <w:tc>
+          <w:tcPr>
+            <w:tcW w:w="1260" w:type="dxa"/>
+            <w:tcBorders>
+              <w:top w:val="nil"/>
+              <w:left w:val="nil"/>
+              <w:bottom w:val="single" w:sz="4" w:space="0" w:color="auto"/>
+              <w:right w:val="single" w:sz="4" w:space="0" w:color="auto"/>
+            </w:tcBorders>
+            <w:shd w:val="clear" w:color="auto" w:fill="auto"/>
+            <w:noWrap/>
+            <w:vAlign w:val="bottom"/>
+            <w:hideMark/>
+          </w:tcPr>
+          <w:p>
+            <w:pPr>
+              <w:spacing w:after="0" w:line="240" w:lineRule="auto"/>
+              <w:jc w:val="right"/>
+              <w:rPr>
+                <w:rFonts w:ascii="Calibri" w:eastAsia="Times New Roman" w:hAnsi="Calibri" w:cs="Times New Roman"/>
+                <w:color w:val="000000"/>
+                <w:lang w:eastAsia="nl-NL"/>
+              </w:rPr>
+            </w:pPr>
+            <w:r>
+              <w:rPr>
+                <w:rFonts w:ascii="Calibri" w:eastAsia="Times New Roman" w:hAnsi="Calibri" w:cs="Times New Roman"/>
+                <w:color w:val="000000"/>
+                <w:lang w:eastAsia="nl-NL"/>
+              </w:rPr>
+              <w:t>2</w:t>
+            </w:r>
+          </w:p>
+        </w:tc>
+        <w:tc>
+          <w:tcPr>
+            <w:tcW w:w="1340" w:type="dxa"/>
+            <w:tcBorders>
+              <w:top w:val="nil"/>
+              <w:left w:val="nil"/>
+              <w:bottom w:val="single" w:sz="4" w:space="0" w:color="auto"/>
+              <w:right w:val="single" w:sz="4" w:space="0" w:color="auto"/>
+            </w:tcBorders>
+            <w:shd w:val="clear" w:color="auto" w:fill="auto"/>
+            <w:noWrap/>
+            <w:vAlign w:val="bottom"/>
+            <w:hideMark/>
+          </w:tcPr>
+          <w:p>
+            <w:pPr>
+              <w:spacing w:after="0" w:line="240" w:lineRule="auto"/>
+              <w:jc w:val="right"/>
+              <w:rPr>
+                <w:rFonts w:ascii="Calibri" w:eastAsia="Times New Roman" w:hAnsi="Calibri" w:cs="Times New Roman"/>
+                <w:color w:val="000000"/>
+                <w:lang w:eastAsia="nl-NL"/>
+              </w:rPr>
+            </w:pPr>
+            <w:r>
+              <w:rPr>
+                <w:rFonts w:ascii="Calibri" w:eastAsia="Times New Roman" w:hAnsi="Calibri" w:cs="Times New Roman"/>
+                <w:color w:val="000000"/>
+                <w:lang w:eastAsia="nl-NL"/>
+              </w:rPr>
+              <w:t>2</w:t>
+            </w:r>
+          </w:p>
+        </w:tc>
+        <w:tc>
+          <w:tcPr>
+            <w:tcW w:w="1260" w:type="dxa"/>
+            <w:tcBorders>
+              <w:top w:val="nil"/>
+              <w:left w:val="nil"/>
+              <w:bottom w:val="single" w:sz="4" w:space="0" w:color="auto"/>
+              <w:right w:val="single" w:sz="4" w:space="0" w:color="auto"/>
+            </w:tcBorders>
+            <w:shd w:val="clear" w:color="auto" w:fill="auto"/>
+            <w:noWrap/>
+            <w:vAlign w:val="bottom"/>
+            <w:hideMark/>
+          </w:tcPr>
+          <w:p>
+            <w:pPr>
+              <w:spacing w:after="0" w:line="240" w:lineRule="auto"/>
+              <w:jc w:val="right"/>
+              <w:rPr>
+                <w:rFonts w:ascii="Calibri" w:eastAsia="Times New Roman" w:hAnsi="Calibri" w:cs="Times New Roman"/>
+                <w:color w:val="000000"/>
+                <w:lang w:eastAsia="nl-NL"/>
+              </w:rPr>
+            </w:pPr>
+            <w:r>
+              <w:rPr>
+                <w:rFonts w:ascii="Calibri" w:eastAsia="Times New Roman" w:hAnsi="Calibri" w:cs="Times New Roman"/>
+                <w:color w:val="000000"/>
+                <w:lang w:eastAsia="nl-NL"/>
+              </w:rPr>
+              <w:t>4</w:t>
+            </w:r>
+          </w:p>
+        </w:tc>
+      </w:tr>
+      <w:tr>
+        <w:trPr>
+          <w:trHeight w:val="300"/>
+        </w:trPr>
+        <w:tc>
+          <w:tcPr>
+            <w:tcW w:w="4720" w:type="dxa"/>
+            <w:tcBorders>
+              <w:top w:val="nil"/>
+              <w:left w:val="single" w:sz="4" w:space="0" w:color="auto"/>
+              <w:bottom w:val="single" w:sz="4" w:space="0" w:color="auto"/>
+              <w:right w:val="single" w:sz="4" w:space="0" w:color="auto"/>
+            </w:tcBorders>
+            <w:shd w:val="clear" w:color="auto" w:fill="auto"/>
+            <w:noWrap/>
+            <w:vAlign w:val="bottom"/>
+            <w:hideMark/>
+          </w:tcPr>
+          <w:p>
+            <w:pPr>
+              <w:spacing w:after="0" w:line="240" w:lineRule="auto"/>
+              <w:rPr>
+                <w:rFonts w:ascii="Calibri" w:eastAsia="Times New Roman" w:hAnsi="Calibri" w:cs="Times New Roman"/>
+                <w:color w:val="000000"/>
+                <w:lang w:eastAsia="nl-NL"/>
+              </w:rPr>
+            </w:pPr>
+            <w:r>
+              <w:rPr>
+                <w:rFonts w:ascii="Calibri" w:eastAsia="Times New Roman" w:hAnsi="Calibri" w:cs="Times New Roman"/>
+                <w:color w:val="000000"/>
+                <w:lang w:eastAsia="nl-NL"/>
+              </w:rPr>
+              <w:t>Internet provider error:</w:t>
+            </w:r>
+          </w:p>
+        </w:tc>
+        <w:tc>
+          <w:tcPr>
+            <w:tcW w:w="1300" w:type="dxa"/>
+            <w:tcBorders>
+              <w:top w:val="nil"/>
+              <w:left w:val="nil"/>
+              <w:bottom w:val="single" w:sz="4" w:space="0" w:color="auto"/>
+              <w:right w:val="single" w:sz="4" w:space="0" w:color="auto"/>
+            </w:tcBorders>
+            <w:shd w:val="clear" w:color="auto" w:fill="auto"/>
+            <w:noWrap/>
+            <w:vAlign w:val="bottom"/>
+            <w:hideMark/>
+          </w:tcPr>
+          <w:p>
+            <w:pPr>
+              <w:spacing w:after="0" w:line="240" w:lineRule="auto"/>
+              <w:rPr>
+                <w:rFonts w:ascii="Calibri" w:eastAsia="Times New Roman" w:hAnsi="Calibri" w:cs="Times New Roman"/>
+                <w:color w:val="000000"/>
+                <w:lang w:eastAsia="nl-NL"/>
+              </w:rPr>
+            </w:pPr>
+            <w:r>
+              <w:rPr>
+                <w:rFonts w:ascii="Calibri" w:eastAsia="Times New Roman" w:hAnsi="Calibri" w:cs="Times New Roman"/>
+                <w:color w:val="000000"/>
+                <w:lang w:eastAsia="nl-NL"/>
+              </w:rPr>
+              <w:t>Delay</w:t>
+            </w:r>
+          </w:p>
+        </w:tc>
+        <w:tc>
+          <w:tcPr>
+            <w:tcW w:w="1260" w:type="dxa"/>
+            <w:tcBorders>
+              <w:top w:val="nil"/>
+              <w:left w:val="nil"/>
+              <w:bottom w:val="single" w:sz="4" w:space="0" w:color="auto"/>
+              <w:right w:val="single" w:sz="4" w:space="0" w:color="auto"/>
+            </w:tcBorders>
+            <w:shd w:val="clear" w:color="auto" w:fill="auto"/>
+            <w:noWrap/>
+            <w:vAlign w:val="bottom"/>
+            <w:hideMark/>
+          </w:tcPr>
+          <w:p>
+            <w:pPr>
+              <w:spacing w:after="0" w:line="240" w:lineRule="auto"/>
+              <w:jc w:val="right"/>
+              <w:rPr>
+                <w:rFonts w:ascii="Calibri" w:eastAsia="Times New Roman" w:hAnsi="Calibri" w:cs="Times New Roman"/>
+                <w:color w:val="000000"/>
+                <w:lang w:eastAsia="nl-NL"/>
+              </w:rPr>
+            </w:pPr>
+            <w:r>
+              <w:rPr>
+                <w:rFonts w:ascii="Calibri" w:eastAsia="Times New Roman" w:hAnsi="Calibri" w:cs="Times New Roman"/>
+                <w:color w:val="000000"/>
+                <w:lang w:eastAsia="nl-NL"/>
+              </w:rPr>
+              <w:t>2</w:t>
+            </w:r>
+          </w:p>
+        </w:tc>
+        <w:tc>
+          <w:tcPr>
+            <w:tcW w:w="1340" w:type="dxa"/>
+            <w:tcBorders>
+              <w:top w:val="nil"/>
+              <w:left w:val="nil"/>
+              <w:bottom w:val="single" w:sz="4" w:space="0" w:color="auto"/>
+              <w:right w:val="single" w:sz="4" w:space="0" w:color="auto"/>
+            </w:tcBorders>
+            <w:shd w:val="clear" w:color="auto" w:fill="auto"/>
+            <w:noWrap/>
+            <w:vAlign w:val="bottom"/>
+            <w:hideMark/>
+          </w:tcPr>
+          <w:p>
+            <w:pPr>
+              <w:spacing w:after="0" w:line="240" w:lineRule="auto"/>
+              <w:jc w:val="right"/>
+              <w:rPr>
+                <w:rFonts w:ascii="Calibri" w:eastAsia="Times New Roman" w:hAnsi="Calibri" w:cs="Times New Roman"/>
+                <w:color w:val="000000"/>
+                <w:lang w:eastAsia="nl-NL"/>
+              </w:rPr>
+            </w:pPr>
+            <w:r>
+              <w:rPr>
+                <w:rFonts w:ascii="Calibri" w:eastAsia="Times New Roman" w:hAnsi="Calibri" w:cs="Times New Roman"/>
+                <w:color w:val="000000"/>
+                <w:lang w:eastAsia="nl-NL"/>
+              </w:rPr>
+              <w:t>3</w:t>
+            </w:r>
+          </w:p>
+        </w:tc>
+        <w:tc>
+          <w:tcPr>
+            <w:tcW w:w="1260" w:type="dxa"/>
+            <w:tcBorders>
+              <w:top w:val="nil"/>
+              <w:left w:val="nil"/>
+              <w:bottom w:val="single" w:sz="4" w:space="0" w:color="auto"/>
+              <w:right w:val="single" w:sz="4" w:space="0" w:color="auto"/>
+            </w:tcBorders>
+            <w:shd w:val="clear" w:color="auto" w:fill="auto"/>
+            <w:noWrap/>
+            <w:vAlign w:val="bottom"/>
+            <w:hideMark/>
+          </w:tcPr>
+          <w:p>
+            <w:pPr>
+              <w:spacing w:after="0" w:line="240" w:lineRule="auto"/>
+              <w:jc w:val="right"/>
+              <w:rPr>
+                <w:rFonts w:ascii="Calibri" w:eastAsia="Times New Roman" w:hAnsi="Calibri" w:cs="Times New Roman"/>
+                <w:color w:val="000000"/>
+                <w:lang w:eastAsia="nl-NL"/>
+              </w:rPr>
+            </w:pPr>
+            <w:r>
+              <w:rPr>
+                <w:rFonts w:ascii="Calibri" w:eastAsia="Times New Roman" w:hAnsi="Calibri" w:cs="Times New Roman"/>
+                <w:color w:val="000000"/>
+                <w:lang w:eastAsia="nl-NL"/>
+              </w:rPr>
+              <w:t>6</w:t>
+            </w:r>
+          </w:p>
+        </w:tc>
+      </w:tr>
+      <w:tr>
+        <w:trPr>
+          <w:trHeight w:val="300"/>
+        </w:trPr>
+        <w:tc>
+          <w:tcPr>
+            <w:tcW w:w="4720" w:type="dxa"/>
+            <w:tcBorders>
+              <w:top w:val="nil"/>
+              <w:left w:val="single" w:sz="4" w:space="0" w:color="auto"/>
+              <w:bottom w:val="single" w:sz="4" w:space="0" w:color="auto"/>
+              <w:right w:val="single" w:sz="4" w:space="0" w:color="auto"/>
+            </w:tcBorders>
+            <w:shd w:val="clear" w:color="auto" w:fill="auto"/>
+            <w:noWrap/>
+            <w:vAlign w:val="bottom"/>
+            <w:hideMark/>
+          </w:tcPr>
+          <w:p>
+            <w:pPr>
+              <w:spacing w:after="0" w:line="240" w:lineRule="auto"/>
+              <w:rPr>
+                <w:rFonts w:ascii="Calibri" w:eastAsia="Times New Roman" w:hAnsi="Calibri" w:cs="Times New Roman"/>
+                <w:color w:val="000000"/>
+                <w:lang w:eastAsia="nl-NL"/>
+              </w:rPr>
+            </w:pPr>
+            <w:r>
+              <w:rPr>
+                <w:rFonts w:ascii="Calibri" w:eastAsia="Times New Roman" w:hAnsi="Calibri" w:cs="Times New Roman"/>
+                <w:color w:val="000000"/>
+                <w:lang w:eastAsia="nl-NL"/>
+              </w:rPr>
+              <w:t>Ddos:</w:t>
+            </w:r>
+          </w:p>
+        </w:tc>
+        <w:tc>
+          <w:tcPr>
+            <w:tcW w:w="1300" w:type="dxa"/>
+            <w:tcBorders>
+              <w:top w:val="nil"/>
+              <w:left w:val="nil"/>
+              <w:bottom w:val="single" w:sz="4" w:space="0" w:color="auto"/>
+              <w:right w:val="single" w:sz="4" w:space="0" w:color="auto"/>
+            </w:tcBorders>
+            <w:shd w:val="clear" w:color="auto" w:fill="auto"/>
+            <w:noWrap/>
+            <w:vAlign w:val="bottom"/>
+            <w:hideMark/>
+          </w:tcPr>
+          <w:p>
+            <w:pPr>
+              <w:spacing w:after="0" w:line="240" w:lineRule="auto"/>
+              <w:rPr>
+                <w:rFonts w:ascii="Calibri" w:eastAsia="Times New Roman" w:hAnsi="Calibri" w:cs="Times New Roman"/>
+                <w:color w:val="000000"/>
+                <w:lang w:eastAsia="nl-NL"/>
+              </w:rPr>
+            </w:pPr>
+            <w:r>
+              <w:rPr>
+                <w:rFonts w:ascii="Calibri" w:eastAsia="Times New Roman" w:hAnsi="Calibri" w:cs="Times New Roman"/>
+                <w:color w:val="000000"/>
+                <w:lang w:eastAsia="nl-NL"/>
+              </w:rPr>
+              <w:t>Delay</w:t>
+            </w:r>
+          </w:p>
+        </w:tc>
+        <w:tc>
+          <w:tcPr>
+            <w:tcW w:w="1260" w:type="dxa"/>
+            <w:tcBorders>
+              <w:top w:val="nil"/>
+              <w:left w:val="nil"/>
+              <w:bottom w:val="single" w:sz="4" w:space="0" w:color="auto"/>
+              <w:right w:val="single" w:sz="4" w:space="0" w:color="auto"/>
+            </w:tcBorders>
+            <w:shd w:val="clear" w:color="auto" w:fill="auto"/>
+            <w:noWrap/>
+            <w:vAlign w:val="bottom"/>
+            <w:hideMark/>
+          </w:tcPr>
+          <w:p>
+            <w:pPr>
+              <w:spacing w:after="0" w:line="240" w:lineRule="auto"/>
+              <w:jc w:val="right"/>
+              <w:rPr>
+                <w:rFonts w:ascii="Calibri" w:eastAsia="Times New Roman" w:hAnsi="Calibri" w:cs="Times New Roman"/>
+                <w:color w:val="000000"/>
+                <w:lang w:eastAsia="nl-NL"/>
+              </w:rPr>
+            </w:pPr>
+            <w:r>
+              <w:rPr>
+                <w:rFonts w:ascii="Calibri" w:eastAsia="Times New Roman" w:hAnsi="Calibri" w:cs="Times New Roman"/>
+                <w:color w:val="000000"/>
+                <w:lang w:eastAsia="nl-NL"/>
+              </w:rPr>
+              <w:t>1</w:t>
+            </w:r>
+          </w:p>
+        </w:tc>
+        <w:tc>
+          <w:tcPr>
+            <w:tcW w:w="1340" w:type="dxa"/>
+            <w:tcBorders>
+              <w:top w:val="nil"/>
+              <w:left w:val="nil"/>
+              <w:bottom w:val="single" w:sz="4" w:space="0" w:color="auto"/>
+              <w:right w:val="single" w:sz="4" w:space="0" w:color="auto"/>
+            </w:tcBorders>
+            <w:shd w:val="clear" w:color="auto" w:fill="auto"/>
+            <w:noWrap/>
+            <w:vAlign w:val="bottom"/>
+            <w:hideMark/>
+          </w:tcPr>
+          <w:p>
+            <w:pPr>
+              <w:spacing w:after="0" w:line="240" w:lineRule="auto"/>
+              <w:jc w:val="right"/>
+              <w:rPr>
+                <w:rFonts w:ascii="Calibri" w:eastAsia="Times New Roman" w:hAnsi="Calibri" w:cs="Times New Roman"/>
+                <w:color w:val="000000"/>
+                <w:lang w:eastAsia="nl-NL"/>
+              </w:rPr>
+            </w:pPr>
+            <w:r>
+              <w:rPr>
+                <w:rFonts w:ascii="Calibri" w:eastAsia="Times New Roman" w:hAnsi="Calibri" w:cs="Times New Roman"/>
+                <w:color w:val="000000"/>
+                <w:lang w:eastAsia="nl-NL"/>
+              </w:rPr>
+              <w:t>3</w:t>
+            </w:r>
+          </w:p>
+        </w:tc>
+        <w:tc>
+          <w:tcPr>
+            <w:tcW w:w="1260" w:type="dxa"/>
+            <w:tcBorders>
+              <w:top w:val="nil"/>
+              <w:left w:val="nil"/>
+              <w:bottom w:val="single" w:sz="4" w:space="0" w:color="auto"/>
+              <w:right w:val="single" w:sz="4" w:space="0" w:color="auto"/>
+            </w:tcBorders>
+            <w:shd w:val="clear" w:color="auto" w:fill="auto"/>
+            <w:noWrap/>
+            <w:vAlign w:val="bottom"/>
+            <w:hideMark/>
+          </w:tcPr>
+          <w:p>
+            <w:pPr>
+              <w:spacing w:after="0" w:line="240" w:lineRule="auto"/>
+              <w:jc w:val="right"/>
+              <w:rPr>
+                <w:rFonts w:ascii="Calibri" w:eastAsia="Times New Roman" w:hAnsi="Calibri" w:cs="Times New Roman"/>
+                <w:color w:val="000000"/>
+                <w:lang w:eastAsia="nl-NL"/>
+              </w:rPr>
+            </w:pPr>
+            <w:r>
+              <w:rPr>
+                <w:rFonts w:ascii="Calibri" w:eastAsia="Times New Roman" w:hAnsi="Calibri" w:cs="Times New Roman"/>
+                <w:color w:val="000000"/>
+                <w:lang w:eastAsia="nl-NL"/>
+              </w:rPr>
+              <w:t>3</w:t>
+            </w:r>
+          </w:p>
+        </w:tc>
+      </w:tr>
+      <w:tr>
+        <w:trPr>
+          <w:trHeight w:val="300"/>
+        </w:trPr>
+        <w:tc>
+          <w:tcPr>
+            <w:tcW w:w="4720" w:type="dxa"/>
+            <w:tcBorders>
+              <w:top w:val="nil"/>
+              <w:left w:val="single" w:sz="4" w:space="0" w:color="auto"/>
+              <w:bottom w:val="single" w:sz="4" w:space="0" w:color="auto"/>
+              <w:right w:val="single" w:sz="4" w:space="0" w:color="auto"/>
+            </w:tcBorders>
+            <w:shd w:val="clear" w:color="auto" w:fill="auto"/>
+            <w:noWrap/>
+            <w:vAlign w:val="bottom"/>
+            <w:hideMark/>
+          </w:tcPr>
+          <w:p>
+            <w:pPr>
+              <w:spacing w:after="0" w:line="240" w:lineRule="auto"/>
+              <w:rPr>
+                <w:rFonts w:ascii="Calibri" w:eastAsia="Times New Roman" w:hAnsi="Calibri" w:cs="Times New Roman"/>
+                <w:color w:val="000000"/>
+                <w:lang w:val="en-US" w:eastAsia="nl-NL"/>
+              </w:rPr>
+            </w:pPr>
+            <w:r>
+              <w:rPr>
+                <w:rFonts w:ascii="Calibri" w:eastAsia="Times New Roman" w:hAnsi="Calibri" w:cs="Times New Roman"/>
+                <w:color w:val="000000"/>
+                <w:lang w:val="en-US" w:eastAsia="nl-NL"/>
+              </w:rPr>
+              <w:t>If a task gets delayed other tasks get delayed:</w:t>
+            </w:r>
+          </w:p>
+        </w:tc>
+        <w:tc>
+          <w:tcPr>
+            <w:tcW w:w="1300" w:type="dxa"/>
+            <w:tcBorders>
+              <w:top w:val="nil"/>
+              <w:left w:val="nil"/>
+              <w:bottom w:val="single" w:sz="4" w:space="0" w:color="auto"/>
+              <w:right w:val="single" w:sz="4" w:space="0" w:color="auto"/>
+            </w:tcBorders>
+            <w:shd w:val="clear" w:color="auto" w:fill="auto"/>
+            <w:noWrap/>
+            <w:vAlign w:val="bottom"/>
+            <w:hideMark/>
+          </w:tcPr>
+          <w:p>
+            <w:pPr>
+              <w:spacing w:after="0" w:line="240" w:lineRule="auto"/>
+              <w:rPr>
+                <w:rFonts w:ascii="Calibri" w:eastAsia="Times New Roman" w:hAnsi="Calibri" w:cs="Times New Roman"/>
+                <w:color w:val="000000"/>
+                <w:lang w:eastAsia="nl-NL"/>
+              </w:rPr>
+            </w:pPr>
+            <w:r>
+              <w:rPr>
+                <w:rFonts w:ascii="Calibri" w:eastAsia="Times New Roman" w:hAnsi="Calibri" w:cs="Times New Roman"/>
+                <w:color w:val="000000"/>
+                <w:lang w:eastAsia="nl-NL"/>
+              </w:rPr>
+              <w:t>Delay</w:t>
+            </w:r>
+          </w:p>
+        </w:tc>
+        <w:tc>
+          <w:tcPr>
+            <w:tcW w:w="1260" w:type="dxa"/>
+            <w:tcBorders>
+              <w:top w:val="nil"/>
+              <w:left w:val="nil"/>
+              <w:bottom w:val="single" w:sz="4" w:space="0" w:color="auto"/>
+              <w:right w:val="single" w:sz="4" w:space="0" w:color="auto"/>
+            </w:tcBorders>
+            <w:shd w:val="clear" w:color="auto" w:fill="auto"/>
+            <w:noWrap/>
+            <w:vAlign w:val="bottom"/>
+            <w:hideMark/>
+          </w:tcPr>
+          <w:p>
+            <w:pPr>
+              <w:spacing w:after="0" w:line="240" w:lineRule="auto"/>
+              <w:jc w:val="right"/>
+              <w:rPr>
+                <w:rFonts w:ascii="Calibri" w:eastAsia="Times New Roman" w:hAnsi="Calibri" w:cs="Times New Roman"/>
+                <w:color w:val="000000"/>
+                <w:lang w:eastAsia="nl-NL"/>
+              </w:rPr>
+            </w:pPr>
+            <w:r>
+              <w:rPr>
+                <w:rFonts w:ascii="Calibri" w:eastAsia="Times New Roman" w:hAnsi="Calibri" w:cs="Times New Roman"/>
+                <w:color w:val="000000"/>
+                <w:lang w:eastAsia="nl-NL"/>
+              </w:rPr>
+              <w:t>2</w:t>
+            </w:r>
+          </w:p>
+        </w:tc>
+        <w:tc>
+          <w:tcPr>
+            <w:tcW w:w="1340" w:type="dxa"/>
+            <w:tcBorders>
+              <w:top w:val="nil"/>
+              <w:left w:val="nil"/>
+              <w:bottom w:val="single" w:sz="4" w:space="0" w:color="auto"/>
+              <w:right w:val="single" w:sz="4" w:space="0" w:color="auto"/>
+            </w:tcBorders>
+            <w:shd w:val="clear" w:color="auto" w:fill="auto"/>
+            <w:noWrap/>
+            <w:vAlign w:val="bottom"/>
+            <w:hideMark/>
+          </w:tcPr>
+          <w:p>
+            <w:pPr>
+              <w:spacing w:after="0" w:line="240" w:lineRule="auto"/>
+              <w:jc w:val="right"/>
+              <w:rPr>
+                <w:rFonts w:ascii="Calibri" w:eastAsia="Times New Roman" w:hAnsi="Calibri" w:cs="Times New Roman"/>
+                <w:color w:val="000000"/>
+                <w:lang w:eastAsia="nl-NL"/>
+              </w:rPr>
+            </w:pPr>
+            <w:r>
+              <w:rPr>
+                <w:rFonts w:ascii="Calibri" w:eastAsia="Times New Roman" w:hAnsi="Calibri" w:cs="Times New Roman"/>
+                <w:color w:val="000000"/>
+                <w:lang w:eastAsia="nl-NL"/>
+              </w:rPr>
+              <w:t>2</w:t>
+            </w:r>
+          </w:p>
+        </w:tc>
+        <w:tc>
+          <w:tcPr>
+            <w:tcW w:w="1260" w:type="dxa"/>
+            <w:tcBorders>
+              <w:top w:val="nil"/>
+              <w:left w:val="nil"/>
+              <w:bottom w:val="single" w:sz="4" w:space="0" w:color="auto"/>
+              <w:right w:val="single" w:sz="4" w:space="0" w:color="auto"/>
+            </w:tcBorders>
+            <w:shd w:val="clear" w:color="auto" w:fill="auto"/>
+            <w:noWrap/>
+            <w:vAlign w:val="bottom"/>
+            <w:hideMark/>
+          </w:tcPr>
+          <w:p>
+            <w:pPr>
+              <w:spacing w:after="0" w:line="240" w:lineRule="auto"/>
+              <w:jc w:val="right"/>
+              <w:rPr>
+                <w:rFonts w:ascii="Calibri" w:eastAsia="Times New Roman" w:hAnsi="Calibri" w:cs="Times New Roman"/>
+                <w:color w:val="000000"/>
+                <w:lang w:eastAsia="nl-NL"/>
+              </w:rPr>
+            </w:pPr>
+            <w:r>
+              <w:rPr>
+                <w:rFonts w:ascii="Calibri" w:eastAsia="Times New Roman" w:hAnsi="Calibri" w:cs="Times New Roman"/>
+                <w:color w:val="000000"/>
+                <w:lang w:eastAsia="nl-NL"/>
+              </w:rPr>
+              <w:t>4</w:t>
+            </w:r>
+          </w:p>
+        </w:tc>
+      </w:tr>
+      <w:tr>
+        <w:trPr>
+          <w:trHeight w:val="300"/>
+        </w:trPr>
+        <w:tc>
+          <w:tcPr>
+            <w:tcW w:w="4720" w:type="dxa"/>
+            <w:tcBorders>
+              <w:top w:val="nil"/>
+              <w:left w:val="single" w:sz="4" w:space="0" w:color="auto"/>
+              <w:bottom w:val="single" w:sz="4" w:space="0" w:color="auto"/>
+              <w:right w:val="single" w:sz="4" w:space="0" w:color="auto"/>
+            </w:tcBorders>
+            <w:shd w:val="clear" w:color="auto" w:fill="auto"/>
+            <w:noWrap/>
+            <w:vAlign w:val="bottom"/>
+            <w:hideMark/>
+          </w:tcPr>
+          <w:p>
+            <w:pPr>
+              <w:spacing w:after="0" w:line="240" w:lineRule="auto"/>
+              <w:rPr>
+                <w:rFonts w:ascii="Calibri" w:eastAsia="Times New Roman" w:hAnsi="Calibri" w:cs="Times New Roman"/>
+                <w:color w:val="000000"/>
+                <w:lang w:eastAsia="nl-NL"/>
+              </w:rPr>
+            </w:pPr>
+            <w:r>
+              <w:rPr>
+                <w:rFonts w:ascii="Calibri" w:eastAsia="Times New Roman" w:hAnsi="Calibri" w:cs="Times New Roman"/>
+                <w:color w:val="000000"/>
+                <w:lang w:eastAsia="nl-NL"/>
+              </w:rPr>
+              <w:t>Conflicts between team members:</w:t>
+            </w:r>
+          </w:p>
+        </w:tc>
+        <w:tc>
+          <w:tcPr>
+            <w:tcW w:w="1300" w:type="dxa"/>
+            <w:tcBorders>
+              <w:top w:val="nil"/>
+              <w:left w:val="nil"/>
+              <w:bottom w:val="single" w:sz="4" w:space="0" w:color="auto"/>
+              <w:right w:val="single" w:sz="4" w:space="0" w:color="auto"/>
+            </w:tcBorders>
+            <w:shd w:val="clear" w:color="auto" w:fill="auto"/>
+            <w:noWrap/>
+            <w:vAlign w:val="bottom"/>
+            <w:hideMark/>
+          </w:tcPr>
+          <w:p>
+            <w:pPr>
+              <w:spacing w:after="0" w:line="240" w:lineRule="auto"/>
+              <w:rPr>
+                <w:rFonts w:ascii="Calibri" w:eastAsia="Times New Roman" w:hAnsi="Calibri" w:cs="Times New Roman"/>
+                <w:color w:val="000000"/>
+                <w:lang w:eastAsia="nl-NL"/>
+              </w:rPr>
+            </w:pPr>
+            <w:r>
+              <w:rPr>
+                <w:rFonts w:ascii="Calibri" w:eastAsia="Times New Roman" w:hAnsi="Calibri" w:cs="Times New Roman"/>
+                <w:color w:val="000000"/>
+                <w:lang w:eastAsia="nl-NL"/>
+              </w:rPr>
+              <w:t>Delay</w:t>
+            </w:r>
+          </w:p>
+        </w:tc>
+        <w:tc>
+          <w:tcPr>
+            <w:tcW w:w="1260" w:type="dxa"/>
+            <w:tcBorders>
+              <w:top w:val="nil"/>
+              <w:left w:val="nil"/>
+              <w:bottom w:val="single" w:sz="4" w:space="0" w:color="auto"/>
+              <w:right w:val="single" w:sz="4" w:space="0" w:color="auto"/>
+            </w:tcBorders>
+            <w:shd w:val="clear" w:color="auto" w:fill="auto"/>
+            <w:noWrap/>
+            <w:vAlign w:val="bottom"/>
+            <w:hideMark/>
+          </w:tcPr>
+          <w:p>
+            <w:pPr>
+              <w:spacing w:after="0" w:line="240" w:lineRule="auto"/>
+              <w:jc w:val="right"/>
+              <w:rPr>
+                <w:rFonts w:ascii="Calibri" w:eastAsia="Times New Roman" w:hAnsi="Calibri" w:cs="Times New Roman"/>
+                <w:color w:val="000000"/>
+                <w:lang w:eastAsia="nl-NL"/>
+              </w:rPr>
+            </w:pPr>
+            <w:r>
+              <w:rPr>
+                <w:rFonts w:ascii="Calibri" w:eastAsia="Times New Roman" w:hAnsi="Calibri" w:cs="Times New Roman"/>
+                <w:color w:val="000000"/>
+                <w:lang w:eastAsia="nl-NL"/>
+              </w:rPr>
+              <w:t>2</w:t>
+            </w:r>
+          </w:p>
+        </w:tc>
+        <w:tc>
+          <w:tcPr>
+            <w:tcW w:w="1340" w:type="dxa"/>
+            <w:tcBorders>
+              <w:top w:val="nil"/>
+              <w:left w:val="nil"/>
+              <w:bottom w:val="single" w:sz="4" w:space="0" w:color="auto"/>
+              <w:right w:val="single" w:sz="4" w:space="0" w:color="auto"/>
+            </w:tcBorders>
+            <w:shd w:val="clear" w:color="auto" w:fill="auto"/>
+            <w:noWrap/>
+            <w:vAlign w:val="bottom"/>
+            <w:hideMark/>
+          </w:tcPr>
+          <w:p>
+            <w:pPr>
+              <w:spacing w:after="0" w:line="240" w:lineRule="auto"/>
+              <w:jc w:val="right"/>
+              <w:rPr>
+                <w:rFonts w:ascii="Calibri" w:eastAsia="Times New Roman" w:hAnsi="Calibri" w:cs="Times New Roman"/>
+                <w:color w:val="000000"/>
+                <w:lang w:eastAsia="nl-NL"/>
+              </w:rPr>
+            </w:pPr>
+            <w:r>
+              <w:rPr>
+                <w:rFonts w:ascii="Calibri" w:eastAsia="Times New Roman" w:hAnsi="Calibri" w:cs="Times New Roman"/>
+                <w:color w:val="000000"/>
+                <w:lang w:eastAsia="nl-NL"/>
+              </w:rPr>
+              <w:t>4</w:t>
+            </w:r>
+          </w:p>
+        </w:tc>
+        <w:tc>
+          <w:tcPr>
+            <w:tcW w:w="1260" w:type="dxa"/>
+            <w:tcBorders>
+              <w:top w:val="nil"/>
+              <w:left w:val="nil"/>
+              <w:bottom w:val="single" w:sz="4" w:space="0" w:color="auto"/>
+              <w:right w:val="single" w:sz="4" w:space="0" w:color="auto"/>
+            </w:tcBorders>
+            <w:shd w:val="clear" w:color="auto" w:fill="auto"/>
+            <w:noWrap/>
+            <w:vAlign w:val="bottom"/>
+            <w:hideMark/>
+          </w:tcPr>
+          <w:p>
+            <w:pPr>
+              <w:spacing w:after="0" w:line="240" w:lineRule="auto"/>
+              <w:jc w:val="right"/>
+              <w:rPr>
+                <w:rFonts w:ascii="Calibri" w:eastAsia="Times New Roman" w:hAnsi="Calibri" w:cs="Times New Roman"/>
+                <w:color w:val="000000"/>
+                <w:lang w:eastAsia="nl-NL"/>
+              </w:rPr>
+            </w:pPr>
+            <w:r>
+              <w:rPr>
+                <w:rFonts w:ascii="Calibri" w:eastAsia="Times New Roman" w:hAnsi="Calibri" w:cs="Times New Roman"/>
+                <w:color w:val="000000"/>
+                <w:lang w:eastAsia="nl-NL"/>
+              </w:rPr>
+              <w:t>8</w:t>
+            </w:r>
+          </w:p>
+        </w:tc>
+      </w:tr>
+      <w:tr>
+        <w:trPr>
+          <w:trHeight w:val="300"/>
+        </w:trPr>
+        <w:tc>
+          <w:tcPr>
+            <w:tcW w:w="4720" w:type="dxa"/>
+            <w:tcBorders>
+              <w:top w:val="nil"/>
+              <w:left w:val="single" w:sz="4" w:space="0" w:color="auto"/>
+              <w:bottom w:val="single" w:sz="4" w:space="0" w:color="auto"/>
+              <w:right w:val="single" w:sz="4" w:space="0" w:color="auto"/>
+            </w:tcBorders>
+            <w:shd w:val="clear" w:color="auto" w:fill="auto"/>
+            <w:noWrap/>
+            <w:vAlign w:val="bottom"/>
+            <w:hideMark/>
+          </w:tcPr>
+          <w:p>
+            <w:pPr>
+              <w:spacing w:after="0" w:line="240" w:lineRule="auto"/>
+              <w:rPr>
+                <w:rFonts w:ascii="Calibri" w:eastAsia="Times New Roman" w:hAnsi="Calibri" w:cs="Times New Roman"/>
+                <w:color w:val="000000"/>
+                <w:lang w:eastAsia="nl-NL"/>
+              </w:rPr>
+            </w:pPr>
+            <w:r>
+              <w:rPr>
+                <w:rFonts w:ascii="Calibri" w:eastAsia="Times New Roman" w:hAnsi="Calibri" w:cs="Times New Roman"/>
+                <w:color w:val="000000"/>
+                <w:lang w:eastAsia="nl-NL"/>
+              </w:rPr>
+              <w:t>Aditional requirements are added:</w:t>
+            </w:r>
+          </w:p>
+        </w:tc>
+        <w:tc>
+          <w:tcPr>
+            <w:tcW w:w="1300" w:type="dxa"/>
+            <w:tcBorders>
+              <w:top w:val="nil"/>
+              <w:left w:val="nil"/>
+              <w:bottom w:val="single" w:sz="4" w:space="0" w:color="auto"/>
+              <w:right w:val="single" w:sz="4" w:space="0" w:color="auto"/>
+            </w:tcBorders>
+            <w:shd w:val="clear" w:color="auto" w:fill="auto"/>
+            <w:noWrap/>
+            <w:vAlign w:val="bottom"/>
+            <w:hideMark/>
+          </w:tcPr>
+          <w:p>
+            <w:pPr>
+              <w:spacing w:after="0" w:line="240" w:lineRule="auto"/>
+              <w:rPr>
+                <w:rFonts w:ascii="Calibri" w:eastAsia="Times New Roman" w:hAnsi="Calibri" w:cs="Times New Roman"/>
+                <w:color w:val="000000"/>
+                <w:lang w:eastAsia="nl-NL"/>
+              </w:rPr>
+            </w:pPr>
+            <w:r>
+              <w:rPr>
+                <w:rFonts w:ascii="Calibri" w:eastAsia="Times New Roman" w:hAnsi="Calibri" w:cs="Times New Roman"/>
+                <w:color w:val="000000"/>
+                <w:lang w:eastAsia="nl-NL"/>
+              </w:rPr>
+              <w:t>Delay</w:t>
+            </w:r>
+          </w:p>
+        </w:tc>
+        <w:tc>
+          <w:tcPr>
+            <w:tcW w:w="1260" w:type="dxa"/>
+            <w:tcBorders>
+              <w:top w:val="nil"/>
+              <w:left w:val="nil"/>
+              <w:bottom w:val="single" w:sz="4" w:space="0" w:color="auto"/>
+              <w:right w:val="single" w:sz="4" w:space="0" w:color="auto"/>
+            </w:tcBorders>
+            <w:shd w:val="clear" w:color="auto" w:fill="auto"/>
+            <w:noWrap/>
+            <w:vAlign w:val="bottom"/>
+            <w:hideMark/>
+          </w:tcPr>
+          <w:p>
+            <w:pPr>
+              <w:spacing w:after="0" w:line="240" w:lineRule="auto"/>
+              <w:jc w:val="right"/>
+              <w:rPr>
+                <w:rFonts w:ascii="Calibri" w:eastAsia="Times New Roman" w:hAnsi="Calibri" w:cs="Times New Roman"/>
+                <w:color w:val="000000"/>
+                <w:lang w:eastAsia="nl-NL"/>
+              </w:rPr>
+            </w:pPr>
+            <w:r>
+              <w:rPr>
+                <w:rFonts w:ascii="Calibri" w:eastAsia="Times New Roman" w:hAnsi="Calibri" w:cs="Times New Roman"/>
+                <w:color w:val="000000"/>
+                <w:lang w:eastAsia="nl-NL"/>
+              </w:rPr>
+              <w:t>1</w:t>
+            </w:r>
+          </w:p>
+        </w:tc>
+        <w:tc>
+          <w:tcPr>
+            <w:tcW w:w="1340" w:type="dxa"/>
+            <w:tcBorders>
+              <w:top w:val="nil"/>
+              <w:left w:val="nil"/>
+              <w:bottom w:val="single" w:sz="4" w:space="0" w:color="auto"/>
+              <w:right w:val="single" w:sz="4" w:space="0" w:color="auto"/>
+            </w:tcBorders>
+            <w:shd w:val="clear" w:color="auto" w:fill="auto"/>
+            <w:noWrap/>
+            <w:vAlign w:val="bottom"/>
+            <w:hideMark/>
+          </w:tcPr>
+          <w:p>
+            <w:pPr>
+              <w:spacing w:after="0" w:line="240" w:lineRule="auto"/>
+              <w:jc w:val="right"/>
+              <w:rPr>
+                <w:rFonts w:ascii="Calibri" w:eastAsia="Times New Roman" w:hAnsi="Calibri" w:cs="Times New Roman"/>
+                <w:color w:val="000000"/>
+                <w:lang w:eastAsia="nl-NL"/>
+              </w:rPr>
+            </w:pPr>
+            <w:r>
+              <w:rPr>
+                <w:rFonts w:ascii="Calibri" w:eastAsia="Times New Roman" w:hAnsi="Calibri" w:cs="Times New Roman"/>
+                <w:color w:val="000000"/>
+                <w:lang w:eastAsia="nl-NL"/>
+              </w:rPr>
+              <w:t>4</w:t>
+            </w:r>
+          </w:p>
+        </w:tc>
+        <w:tc>
+          <w:tcPr>
+            <w:tcW w:w="1260" w:type="dxa"/>
+            <w:tcBorders>
+              <w:top w:val="nil"/>
+              <w:left w:val="nil"/>
+              <w:bottom w:val="single" w:sz="4" w:space="0" w:color="auto"/>
+              <w:right w:val="single" w:sz="4" w:space="0" w:color="auto"/>
+            </w:tcBorders>
+            <w:shd w:val="clear" w:color="auto" w:fill="auto"/>
+            <w:noWrap/>
+            <w:vAlign w:val="bottom"/>
+            <w:hideMark/>
+          </w:tcPr>
+          <w:p>
+            <w:pPr>
+              <w:spacing w:after="0" w:line="240" w:lineRule="auto"/>
+              <w:jc w:val="right"/>
+              <w:rPr>
+                <w:rFonts w:ascii="Calibri" w:eastAsia="Times New Roman" w:hAnsi="Calibri" w:cs="Times New Roman"/>
+                <w:color w:val="000000"/>
+                <w:lang w:eastAsia="nl-NL"/>
+              </w:rPr>
+            </w:pPr>
+            <w:r>
+              <w:rPr>
+                <w:rFonts w:ascii="Calibri" w:eastAsia="Times New Roman" w:hAnsi="Calibri" w:cs="Times New Roman"/>
+                <w:color w:val="000000"/>
+                <w:lang w:eastAsia="nl-NL"/>
+              </w:rPr>
+              <w:t>4</w:t>
+            </w:r>
+          </w:p>
+        </w:tc>
+      </w:tr>
+    </w:tbl>
+    <w:p>
+      <w:pPr>
+        <w:ind w:left="708" w:firstLine="708"/>
+        <w:rPr>
+          <w:lang w:val="en-US"/>
+        </w:rPr>
+      </w:pPr>
+    </w:p>
+    <w:p>
+      <w:pPr>
+        <w:spacing w:after="0"/>
+        <w:rPr>
+          <w:lang w:val="en-US"/>
+        </w:rPr>
+      </w:pPr>
+      <w:r>
+        <w:rPr>
+          <w:lang w:val="en-US"/>
+        </w:rPr>
+        <w:t>Top 3 solutions.</w:t>
+      </w:r>
+    </w:p>
+    <w:p>
+      <w:pPr>
+        <w:spacing w:after="0"/>
+        <w:rPr>
+          <w:lang w:val="en-US"/>
+        </w:rPr>
+      </w:pPr>
+    </w:p>
+    <w:p>
+      <w:pPr>
+        <w:spacing w:after="0"/>
+        <w:rPr>
+          <w:b/>
+          <w:lang w:val="en-US"/>
+        </w:rPr>
+      </w:pPr>
+      <w:r>
+        <w:rPr>
+          <w:b/>
+          <w:lang w:val="en-US"/>
+        </w:rPr>
+        <w:t>Conflicts between team</w:t>
+      </w:r>
+      <w:r>
+        <w:rPr>
+          <w:b/>
+          <w:lang w:val="en-US"/>
+        </w:rPr>
+        <w:t xml:space="preserve"> </w:t>
+      </w:r>
+      <w:r>
+        <w:rPr>
+          <w:b/>
+          <w:lang w:val="en-US"/>
+        </w:rPr>
+        <w:t>member</w:t>
+      </w:r>
+      <w:r>
+        <w:rPr>
+          <w:b/>
+          <w:lang w:val="en-US"/>
+        </w:rPr>
+        <w:t>s</w:t>
+      </w:r>
+      <w:r>
+        <w:rPr>
+          <w:b/>
           <w:lang w:val="en-US"/>
         </w:rPr>
         <w:t xml:space="preserve">: </w:t>
@@ -3491,108 +5554,140 @@
     </w:p>
     <w:p>
       <w:pPr>
-        <w:ind w:left="708" w:firstLine="708"/>
-        <w:rPr>
-          <w:lang w:val="en-US"/>
-        </w:rPr>
-      </w:pPr>
-      <w:r>
-        <w:rPr>
-          <w:lang w:val="en-US"/>
-        </w:rPr>
-        <w:t>Not enouch Knowledge</w:t>
-      </w:r>
-    </w:p>
-    <w:p>
-      <w:pPr>
-        <w:rPr>
-          <w:lang w:val="en-US"/>
-        </w:rPr>
-      </w:pPr>
-      <w:r>
-        <w:rPr>
-          <w:lang w:val="en-US"/>
-        </w:rPr>
-        <w:tab/>
-      </w:r>
-      <w:r>
-        <w:rPr>
-          <w:lang w:val="en-US"/>
-        </w:rPr>
-        <w:tab/>
-        <w:t xml:space="preserve"> GitHub “crash”</w:t>
-      </w:r>
-    </w:p>
-    <w:p>
-      <w:pPr>
-        <w:rPr>
-          <w:lang w:val="en-US"/>
-        </w:rPr>
-      </w:pPr>
-      <w:r>
-        <w:rPr>
-          <w:lang w:val="en-US"/>
-        </w:rPr>
-        <w:t xml:space="preserve"> </w:t>
-      </w:r>
-      <w:r>
-        <w:rPr>
-          <w:lang w:val="en-US"/>
-        </w:rPr>
-        <w:t>External risks</w:t>
-      </w:r>
-      <w:r>
-        <w:rPr>
-          <w:lang w:val="en-US"/>
-        </w:rPr>
-        <w:t xml:space="preserve">: </w:t>
-      </w:r>
-    </w:p>
-    <w:p>
-      <w:pPr>
-        <w:ind w:left="708" w:firstLine="708"/>
-        <w:rPr>
-          <w:lang w:val="en-US"/>
-        </w:rPr>
-      </w:pPr>
-      <w:r>
-        <w:rPr>
-          <w:lang w:val="en-US"/>
-        </w:rPr>
-        <w:t>Unclear project lines</w:t>
-      </w:r>
-    </w:p>
-    <w:p>
-      <w:pPr>
-        <w:ind w:left="708" w:firstLine="708"/>
-        <w:rPr>
-          <w:lang w:val="en-US"/>
-        </w:rPr>
-      </w:pPr>
-      <w:r>
-        <w:rPr>
-          <w:lang w:val="en-US"/>
-        </w:rPr>
-        <w:t>No cooperation of the client</w:t>
-      </w:r>
-    </w:p>
-    <w:p>
-      <w:pPr>
-        <w:ind w:left="708" w:firstLine="708"/>
-        <w:rPr>
-          <w:lang w:val="en-US"/>
-        </w:rPr>
-      </w:pPr>
-    </w:p>
-    <w:p>
-      <w:pPr>
         <w:spacing w:after="0"/>
         <w:rPr>
           <w:lang w:val="en-US"/>
         </w:rPr>
       </w:pPr>
-      <w:bookmarkStart w:id="11" w:name="_GoBack"/>
-      <w:bookmarkEnd w:id="11"/>
+      <w:r>
+        <w:rPr>
+          <w:lang w:val="en-US"/>
+        </w:rPr>
+        <w:t xml:space="preserve">If this happens we fix this, </w:t>
+      </w:r>
+      <w:r>
+        <w:rPr>
+          <w:lang w:val="en-US"/>
+        </w:rPr>
+        <w:t>after that</w:t>
+      </w:r>
+      <w:r>
+        <w:rPr>
+          <w:lang w:val="en-US"/>
+        </w:rPr>
+        <w:t xml:space="preserve"> we go on with a bit delay. We will work at home to catch up to the delay.</w:t>
+      </w:r>
+    </w:p>
+    <w:p>
+      <w:pPr>
+        <w:spacing w:after="0"/>
+        <w:rPr>
+          <w:b/>
+          <w:lang w:val="en-US"/>
+        </w:rPr>
+      </w:pPr>
+    </w:p>
+    <w:p>
+      <w:pPr>
+        <w:spacing w:after="0"/>
+        <w:rPr>
+          <w:b/>
+          <w:lang w:val="en-US"/>
+        </w:rPr>
+      </w:pPr>
+      <w:r>
+        <w:rPr>
+          <w:b/>
+          <w:lang w:val="en-US"/>
+        </w:rPr>
+        <w:t xml:space="preserve">Internet provider error: </w:t>
+      </w:r>
+    </w:p>
+    <w:p>
+      <w:pPr>
+        <w:spacing w:after="0"/>
+        <w:rPr>
+          <w:lang w:val="en-US"/>
+        </w:rPr>
+      </w:pPr>
+      <w:r>
+        <w:rPr>
+          <w:lang w:val="en-US"/>
+        </w:rPr>
+        <w:t xml:space="preserve">If this happens we </w:t>
+      </w:r>
+      <w:r>
+        <w:rPr>
+          <w:lang w:val="en-US"/>
+        </w:rPr>
+        <w:t xml:space="preserve">will call our provider, if they </w:t>
+      </w:r>
+      <w:r>
+        <w:rPr>
+          <w:lang w:val="en-US"/>
+        </w:rPr>
+        <w:t>can’t</w:t>
+      </w:r>
+      <w:r>
+        <w:rPr>
+          <w:lang w:val="en-US"/>
+        </w:rPr>
+        <w:t xml:space="preserve"> fix it we will start working at home. Also we will make extra hours so we will catch up to our delay. </w:t>
+      </w:r>
+    </w:p>
+    <w:p>
+      <w:pPr>
+        <w:spacing w:after="0"/>
+        <w:rPr>
+          <w:lang w:val="en-US"/>
+        </w:rPr>
+      </w:pPr>
+    </w:p>
+    <w:p>
+      <w:pPr>
+        <w:spacing w:after="0"/>
+        <w:rPr>
+          <w:b/>
+          <w:lang w:val="en-US"/>
+        </w:rPr>
+      </w:pPr>
+      <w:r>
+        <w:rPr>
+          <w:b/>
+          <w:lang w:val="en-US"/>
+        </w:rPr>
+        <w:t xml:space="preserve">No cooperation from the client: </w:t>
+      </w:r>
+    </w:p>
+    <w:p>
+      <w:pPr>
+        <w:spacing w:after="0"/>
+        <w:rPr>
+          <w:lang w:val="en-US"/>
+        </w:rPr>
+      </w:pPr>
+      <w:r>
+        <w:rPr>
+          <w:lang w:val="en-US"/>
+        </w:rPr>
+        <w:t>If this happens, we will arrange some appointments to come to an agreement. If we are able to keep going with the project, we will work extra time at home to make sure the project will be finished in time.</w:t>
+      </w:r>
+    </w:p>
+    <w:p>
+      <w:pPr>
+        <w:spacing w:after="0"/>
+        <w:rPr>
+          <w:lang w:val="en-US"/>
+        </w:rPr>
+      </w:pPr>
+    </w:p>
+    <w:p>
+      <w:pPr>
+        <w:spacing w:after="0"/>
+        <w:rPr>
+          <w:lang w:val="en-US"/>
+        </w:rPr>
+      </w:pPr>
     </w:p>
     <w:sectPr>
       <w:footerReference w:type="default" r:id="rId11"/>
@@ -3642,6 +5737,7 @@
         <w:docPartUnique/>
       </w:docPartObj>
     </w:sdtPr>
+    <w:sdtEndPr/>
     <w:sdtContent>
       <w:p>
         <w:pPr>
@@ -3662,7 +5758,7 @@
           <w:rPr>
             <w:noProof/>
           </w:rPr>
-          <w:t>7</w:t>
+          <w:t>1</w:t>
         </w:r>
         <w:r>
           <w:fldChar w:fldCharType="end"/>
@@ -5051,7 +7147,7 @@
 </file>
 
 <file path=customXml/itemProps1.xml><?xml version="1.0" encoding="utf-8"?>
-<ds:datastoreItem xmlns:ds="http://schemas.openxmlformats.org/officeDocument/2006/customXml" ds:itemID="{5CC23FD1-D493-4B26-81B8-0C6A88F0048B}">
+<ds:datastoreItem xmlns:ds="http://schemas.openxmlformats.org/officeDocument/2006/customXml" ds:itemID="{189F1A31-43E0-4972-916A-AAEE2A470656}">
   <ds:schemaRefs>
     <ds:schemaRef ds:uri="http://schemas.openxmlformats.org/officeDocument/2006/bibliography"/>
   </ds:schemaRefs>

</xml_diff>